<commit_message>
moved all orig rpg game files into client folder in MVC structure & added .gitignore with node modules
</commit_message>
<xml_diff>
--- a/directory.docx
+++ b/directory.docx
@@ -109,64 +109,140 @@
         </w:rPr>
         <w:t>instructions on how to collaborate with original repo. REMOVED</w:t>
       </w:r>
+    </w:p>
+    <w:p>
+      <w:pPr>
+        <w:rPr>
+          <w:rFonts w:ascii="Cambria" w:hAnsi="Cambria"/>
+          <w:sz w:val="24"/>
+          <w:szCs w:val="24"/>
+        </w:rPr>
+      </w:pPr>
+      <w:r>
+        <w:rPr>
+          <w:rFonts w:ascii="Cambria" w:hAnsi="Cambria"/>
+          <w:color w:val="4472C4" w:themeColor="accent5"/>
+          <w:sz w:val="24"/>
+          <w:szCs w:val="24"/>
+        </w:rPr>
+        <w:tab/>
+      </w:r>
+      <w:r>
+        <w:rPr>
+          <w:rFonts w:ascii="Cambria" w:hAnsi="Cambria"/>
+          <w:color w:val="FFC000"/>
+          <w:sz w:val="24"/>
+          <w:szCs w:val="24"/>
+        </w:rPr>
+        <w:t>R</w:t>
+      </w:r>
+      <w:r>
+        <w:rPr>
+          <w:rFonts w:ascii="Cambria" w:hAnsi="Cambria"/>
+          <w:color w:val="FFC000"/>
+          <w:sz w:val="24"/>
+          <w:szCs w:val="24"/>
+        </w:rPr>
+        <w:t>OADMAP</w:t>
+      </w:r>
+      <w:r>
+        <w:rPr>
+          <w:rFonts w:ascii="Cambria" w:hAnsi="Cambria"/>
+          <w:color w:val="FFC000"/>
+          <w:sz w:val="24"/>
+          <w:szCs w:val="24"/>
+        </w:rPr>
+        <w:t>-OURS</w:t>
+      </w:r>
+      <w:r>
+        <w:rPr>
+          <w:rFonts w:ascii="Cambria" w:hAnsi="Cambria"/>
+          <w:color w:val="FFC000"/>
+          <w:sz w:val="24"/>
+          <w:szCs w:val="24"/>
+        </w:rPr>
+        <w:t>.md</w:t>
+      </w:r>
+      <w:r>
+        <w:rPr>
+          <w:rFonts w:ascii="Cambria" w:hAnsi="Cambria"/>
+          <w:sz w:val="24"/>
+          <w:szCs w:val="24"/>
+        </w:rPr>
+        <w:t xml:space="preserve"> - </w:t>
+      </w:r>
+      <w:r>
+        <w:rPr>
+          <w:rFonts w:ascii="Cambria" w:hAnsi="Cambria"/>
+          <w:sz w:val="24"/>
+          <w:szCs w:val="24"/>
+        </w:rPr>
+        <w:br/>
+      </w:r>
+      <w:r>
+        <w:rPr>
+          <w:rFonts w:ascii="Cambria" w:hAnsi="Cambria"/>
+          <w:color w:val="4472C4" w:themeColor="accent5"/>
+          <w:sz w:val="24"/>
+          <w:szCs w:val="24"/>
+        </w:rPr>
+        <w:tab/>
+      </w:r>
+      <w:r>
+        <w:rPr>
+          <w:rFonts w:ascii="Cambria" w:hAnsi="Cambria"/>
+          <w:color w:val="FFC000"/>
+          <w:sz w:val="24"/>
+          <w:szCs w:val="24"/>
+        </w:rPr>
+        <w:t>roadmap-original</w:t>
+      </w:r>
+      <w:r>
+        <w:rPr>
+          <w:rFonts w:ascii="Cambria" w:hAnsi="Cambria"/>
+          <w:color w:val="FFC000"/>
+          <w:sz w:val="24"/>
+          <w:szCs w:val="24"/>
+        </w:rPr>
+        <w:t>.md</w:t>
+      </w:r>
+      <w:r>
+        <w:rPr>
+          <w:rFonts w:ascii="Cambria" w:hAnsi="Cambria"/>
+          <w:sz w:val="24"/>
+          <w:szCs w:val="24"/>
+        </w:rPr>
+        <w:t xml:space="preserve"> </w:t>
+      </w:r>
+      <w:r>
+        <w:rPr>
+          <w:rFonts w:ascii="Cambria" w:hAnsi="Cambria"/>
+          <w:sz w:val="24"/>
+          <w:szCs w:val="24"/>
+        </w:rPr>
+        <w:t>–</w:t>
+      </w:r>
+      <w:r>
+        <w:rPr>
+          <w:rFonts w:ascii="Cambria" w:hAnsi="Cambria"/>
+          <w:sz w:val="24"/>
+          <w:szCs w:val="24"/>
+        </w:rPr>
+        <w:t xml:space="preserve"> </w:t>
+      </w:r>
+      <w:r>
+        <w:rPr>
+          <w:rFonts w:ascii="Cambria" w:hAnsi="Cambria"/>
+          <w:sz w:val="24"/>
+          <w:szCs w:val="24"/>
+        </w:rPr>
+        <w:t>base layout of the game, lists creatures</w:t>
+      </w:r>
       <w:bookmarkStart w:id="0" w:name="_GoBack"/>
       <w:bookmarkEnd w:id="0"/>
     </w:p>
     <w:p>
       <w:pPr>
-        <w:rPr>
-          <w:rFonts w:ascii="Cambria" w:hAnsi="Cambria"/>
-          <w:sz w:val="24"/>
-          <w:szCs w:val="24"/>
-        </w:rPr>
-      </w:pPr>
-      <w:r>
-        <w:rPr>
-          <w:rFonts w:ascii="Cambria" w:hAnsi="Cambria"/>
-          <w:color w:val="4472C4" w:themeColor="accent5"/>
-          <w:sz w:val="24"/>
-          <w:szCs w:val="24"/>
-        </w:rPr>
-        <w:tab/>
-      </w:r>
-      <w:r>
-        <w:rPr>
-          <w:rFonts w:ascii="Cambria" w:hAnsi="Cambria"/>
-          <w:color w:val="FFC000"/>
-          <w:sz w:val="24"/>
-          <w:szCs w:val="24"/>
-        </w:rPr>
-        <w:t>R</w:t>
-      </w:r>
-      <w:r>
-        <w:rPr>
-          <w:rFonts w:ascii="Cambria" w:hAnsi="Cambria"/>
-          <w:color w:val="FFC000"/>
-          <w:sz w:val="24"/>
-          <w:szCs w:val="24"/>
-        </w:rPr>
-        <w:t>OADMAP</w:t>
-      </w:r>
-      <w:r>
-        <w:rPr>
-          <w:rFonts w:ascii="Cambria" w:hAnsi="Cambria"/>
-          <w:color w:val="FFC000"/>
-          <w:sz w:val="24"/>
-          <w:szCs w:val="24"/>
-        </w:rPr>
-        <w:t>.md</w:t>
-      </w:r>
-      <w:r>
-        <w:rPr>
-          <w:rFonts w:ascii="Cambria" w:hAnsi="Cambria"/>
-          <w:sz w:val="24"/>
-          <w:szCs w:val="24"/>
-        </w:rPr>
-        <w:t xml:space="preserve"> - </w:t>
-      </w:r>
-    </w:p>
-    <w:p>
-      <w:pPr>
         <w:spacing w:after="0"/>
         <w:rPr>
           <w:rFonts w:ascii="Cambria" w:hAnsi="Cambria"/>
@@ -2268,6 +2344,7 @@
           <w:sz w:val="24"/>
           <w:szCs w:val="24"/>
         </w:rPr>
+        <w:lastRenderedPageBreak/>
         <w:tab/>
       </w:r>
       <w:r>
@@ -2306,7 +2383,6 @@
           <w:sz w:val="24"/>
           <w:szCs w:val="24"/>
         </w:rPr>
-        <w:lastRenderedPageBreak/>
         <w:tab/>
       </w:r>
       <w:r>
@@ -4818,6 +4894,7 @@
           <w:sz w:val="24"/>
           <w:szCs w:val="24"/>
         </w:rPr>
+        <w:lastRenderedPageBreak/>
         <w:tab/>
       </w:r>
       <w:r>
@@ -4880,7 +4957,6 @@
           <w:sz w:val="24"/>
           <w:szCs w:val="24"/>
         </w:rPr>
-        <w:lastRenderedPageBreak/>
         <w:tab/>
       </w:r>
       <w:r>
@@ -6964,6 +7040,7 @@
           <w:sz w:val="24"/>
           <w:szCs w:val="24"/>
         </w:rPr>
+        <w:lastRenderedPageBreak/>
         <w:tab/>
       </w:r>
       <w:r>
@@ -7011,7 +7088,6 @@
           <w:sz w:val="24"/>
           <w:szCs w:val="24"/>
         </w:rPr>
-        <w:lastRenderedPageBreak/>
         <w:tab/>
       </w:r>
       <w:r>
@@ -25240,7 +25316,7 @@
 </file>
 
 <file path=customXml/itemProps1.xml><?xml version="1.0" encoding="utf-8"?>
-<ds:datastoreItem xmlns:ds="http://schemas.openxmlformats.org/officeDocument/2006/customXml" ds:itemID="{A1F7EF06-F9E7-42DB-869E-A2910F700FF9}">
+<ds:datastoreItem xmlns:ds="http://schemas.openxmlformats.org/officeDocument/2006/customXml" ds:itemID="{3C951250-AD96-4CA1-BB71-B051A6AE6E56}">
   <ds:schemaRefs>
     <ds:schemaRef ds:uri="http://schemas.openxmlformats.org/officeDocument/2006/bibliography"/>
   </ds:schemaRefs>

</xml_diff>

<commit_message>
fixed: moved google login to game menu, moved music setting into settings menu, update html title & web tab icon, changed background music
</commit_message>
<xml_diff>
--- a/directory.docx
+++ b/directory.docx
@@ -305,6 +305,17 @@
         </w:rPr>
         <w:t>iles</w:t>
       </w:r>
+      <w:r>
+        <w:rPr>
+          <w:rFonts w:ascii="Cambria" w:hAnsi="Cambria"/>
+          <w:b/>
+          <w:sz w:val="24"/>
+          <w:szCs w:val="24"/>
+        </w:rPr>
+        <w:t xml:space="preserve"> – world images (textures &amp; buildings)</w:t>
+      </w:r>
+      <w:bookmarkStart w:id="0" w:name="_GoBack"/>
+      <w:bookmarkEnd w:id="0"/>
     </w:p>
     <w:p>
       <w:pPr>
@@ -627,8 +638,94 @@
           <w:sz w:val="24"/>
           <w:szCs w:val="24"/>
         </w:rPr>
+        <w:t xml:space="preserve"> </w:t>
+      </w:r>
+      <w:r>
+        <w:rPr>
+          <w:rFonts w:ascii="Cambria" w:hAnsi="Cambria"/>
+          <w:sz w:val="24"/>
+          <w:szCs w:val="24"/>
+        </w:rPr>
+        <w:t>–</w:t>
+      </w:r>
+      <w:r>
+        <w:rPr>
+          <w:rFonts w:ascii="Cambria" w:hAnsi="Cambria"/>
+          <w:sz w:val="24"/>
+          <w:szCs w:val="24"/>
+        </w:rPr>
+        <w:t xml:space="preserve"> </w:t>
+      </w:r>
+      <w:r>
+        <w:rPr>
+          <w:rFonts w:ascii="Cambria" w:hAnsi="Cambria"/>
+          <w:sz w:val="24"/>
+          <w:szCs w:val="24"/>
+        </w:rPr>
+        <w:t>changed to trees</w:t>
+      </w:r>
+    </w:p>
+    <w:p>
+      <w:pPr>
+        <w:spacing w:after="0"/>
+        <w:rPr>
+          <w:rFonts w:ascii="Cambria" w:hAnsi="Cambria"/>
+          <w:sz w:val="24"/>
+          <w:szCs w:val="24"/>
+        </w:rPr>
+      </w:pPr>
+      <w:r>
+        <w:rPr>
+          <w:rFonts w:ascii="Cambria" w:hAnsi="Cambria"/>
+          <w:color w:val="4472C4" w:themeColor="accent5"/>
+          <w:sz w:val="24"/>
+          <w:szCs w:val="24"/>
+        </w:rPr>
+        <w:tab/>
+      </w:r>
+      <w:r>
+        <w:rPr>
+          <w:rFonts w:ascii="Cambria" w:hAnsi="Cambria"/>
+          <w:color w:val="4472C4" w:themeColor="accent5"/>
+          <w:sz w:val="24"/>
+          <w:szCs w:val="24"/>
+        </w:rPr>
+        <w:tab/>
+      </w:r>
+      <w:r>
+        <w:rPr>
+          <w:rFonts w:ascii="Cambria" w:hAnsi="Cambria"/>
+          <w:color w:val="538135" w:themeColor="accent6" w:themeShade="BF"/>
+          <w:sz w:val="24"/>
+          <w:szCs w:val="24"/>
+        </w:rPr>
+        <w:t>b</w:t>
+      </w:r>
+      <w:r>
+        <w:rPr>
+          <w:rFonts w:ascii="Cambria" w:hAnsi="Cambria"/>
+          <w:color w:val="538135" w:themeColor="accent6" w:themeShade="BF"/>
+          <w:sz w:val="24"/>
+          <w:szCs w:val="24"/>
+        </w:rPr>
+        <w:t>rick-wall-2.png</w:t>
+      </w:r>
+      <w:r>
+        <w:rPr>
+          <w:rFonts w:ascii="Cambria" w:hAnsi="Cambria"/>
+          <w:sz w:val="24"/>
+          <w:szCs w:val="24"/>
+        </w:rPr>
         <w:t xml:space="preserve"> - </w:t>
       </w:r>
+      <w:r>
+        <w:rPr>
+          <w:rFonts w:ascii="Cambria" w:hAnsi="Cambria"/>
+          <w:sz w:val="24"/>
+          <w:szCs w:val="24"/>
+        </w:rPr>
+        <w:t>changed to trees</w:t>
+      </w:r>
     </w:p>
     <w:p>
       <w:pPr>
@@ -673,7 +770,7 @@
           <w:sz w:val="24"/>
           <w:szCs w:val="24"/>
         </w:rPr>
-        <w:t>rick-wall-2.png</w:t>
+        <w:t>rick-wall-3.png</w:t>
       </w:r>
       <w:r>
         <w:rPr>
@@ -683,6 +780,14 @@
         </w:rPr>
         <w:t xml:space="preserve"> - </w:t>
       </w:r>
+      <w:r>
+        <w:rPr>
+          <w:rFonts w:ascii="Cambria" w:hAnsi="Cambria"/>
+          <w:sz w:val="24"/>
+          <w:szCs w:val="24"/>
+        </w:rPr>
+        <w:t>changed to trees</w:t>
+      </w:r>
     </w:p>
     <w:p>
       <w:pPr>
@@ -727,7 +832,7 @@
           <w:sz w:val="24"/>
           <w:szCs w:val="24"/>
         </w:rPr>
-        <w:t>rick-wall-3.png</w:t>
+        <w:t>rick-wall-4.png</w:t>
       </w:r>
       <w:r>
         <w:rPr>
@@ -737,6 +842,14 @@
         </w:rPr>
         <w:t xml:space="preserve"> - </w:t>
       </w:r>
+      <w:r>
+        <w:rPr>
+          <w:rFonts w:ascii="Cambria" w:hAnsi="Cambria"/>
+          <w:sz w:val="24"/>
+          <w:szCs w:val="24"/>
+        </w:rPr>
+        <w:t>changed to trees</w:t>
+      </w:r>
     </w:p>
     <w:p>
       <w:pPr>
@@ -772,7 +885,7 @@
           <w:sz w:val="24"/>
           <w:szCs w:val="24"/>
         </w:rPr>
-        <w:t>b</w:t>
+        <w:t>c</w:t>
       </w:r>
       <w:r>
         <w:rPr>
@@ -781,7 +894,193 @@
           <w:sz w:val="24"/>
           <w:szCs w:val="24"/>
         </w:rPr>
-        <w:t>rick-wall-4.png</w:t>
+        <w:t>hest.png</w:t>
+      </w:r>
+      <w:r>
+        <w:rPr>
+          <w:rFonts w:ascii="Cambria" w:hAnsi="Cambria"/>
+          <w:sz w:val="24"/>
+          <w:szCs w:val="24"/>
+        </w:rPr>
+        <w:t xml:space="preserve"> – </w:t>
+      </w:r>
+    </w:p>
+    <w:p>
+      <w:pPr>
+        <w:spacing w:after="0"/>
+        <w:rPr>
+          <w:rFonts w:ascii="Cambria" w:hAnsi="Cambria"/>
+          <w:sz w:val="24"/>
+          <w:szCs w:val="24"/>
+        </w:rPr>
+      </w:pPr>
+      <w:r>
+        <w:rPr>
+          <w:rFonts w:ascii="Cambria" w:hAnsi="Cambria"/>
+          <w:color w:val="4472C4" w:themeColor="accent5"/>
+          <w:sz w:val="24"/>
+          <w:szCs w:val="24"/>
+        </w:rPr>
+        <w:tab/>
+      </w:r>
+      <w:r>
+        <w:rPr>
+          <w:rFonts w:ascii="Cambria" w:hAnsi="Cambria"/>
+          <w:color w:val="4472C4" w:themeColor="accent5"/>
+          <w:sz w:val="24"/>
+          <w:szCs w:val="24"/>
+        </w:rPr>
+        <w:tab/>
+      </w:r>
+      <w:r>
+        <w:rPr>
+          <w:rFonts w:ascii="Cambria" w:hAnsi="Cambria"/>
+          <w:color w:val="538135" w:themeColor="accent6" w:themeShade="BF"/>
+          <w:sz w:val="24"/>
+          <w:szCs w:val="24"/>
+        </w:rPr>
+        <w:t>c</w:t>
+      </w:r>
+      <w:r>
+        <w:rPr>
+          <w:rFonts w:ascii="Cambria" w:hAnsi="Cambria"/>
+          <w:color w:val="538135" w:themeColor="accent6" w:themeShade="BF"/>
+          <w:sz w:val="24"/>
+          <w:szCs w:val="24"/>
+        </w:rPr>
+        <w:t>hest-open.png</w:t>
+      </w:r>
+      <w:r>
+        <w:rPr>
+          <w:rFonts w:ascii="Cambria" w:hAnsi="Cambria"/>
+          <w:sz w:val="24"/>
+          <w:szCs w:val="24"/>
+        </w:rPr>
+        <w:t xml:space="preserve"> – </w:t>
+      </w:r>
+    </w:p>
+    <w:p>
+      <w:pPr>
+        <w:spacing w:after="0"/>
+        <w:rPr>
+          <w:rFonts w:ascii="Cambria" w:hAnsi="Cambria"/>
+          <w:sz w:val="24"/>
+          <w:szCs w:val="24"/>
+        </w:rPr>
+      </w:pPr>
+      <w:r>
+        <w:rPr>
+          <w:rFonts w:ascii="Cambria" w:hAnsi="Cambria"/>
+          <w:color w:val="4472C4" w:themeColor="accent5"/>
+          <w:sz w:val="24"/>
+          <w:szCs w:val="24"/>
+        </w:rPr>
+        <w:tab/>
+      </w:r>
+      <w:r>
+        <w:rPr>
+          <w:rFonts w:ascii="Cambria" w:hAnsi="Cambria"/>
+          <w:color w:val="4472C4" w:themeColor="accent5"/>
+          <w:sz w:val="24"/>
+          <w:szCs w:val="24"/>
+        </w:rPr>
+        <w:tab/>
+      </w:r>
+      <w:r>
+        <w:rPr>
+          <w:rFonts w:ascii="Cambria" w:hAnsi="Cambria"/>
+          <w:color w:val="538135" w:themeColor="accent6" w:themeShade="BF"/>
+          <w:sz w:val="24"/>
+          <w:szCs w:val="24"/>
+        </w:rPr>
+        <w:t>g</w:t>
+      </w:r>
+      <w:r>
+        <w:rPr>
+          <w:rFonts w:ascii="Cambria" w:hAnsi="Cambria"/>
+          <w:color w:val="538135" w:themeColor="accent6" w:themeShade="BF"/>
+          <w:sz w:val="24"/>
+          <w:szCs w:val="24"/>
+        </w:rPr>
+        <w:t>round-1.png</w:t>
+      </w:r>
+      <w:r>
+        <w:rPr>
+          <w:rFonts w:ascii="Cambria" w:hAnsi="Cambria"/>
+          <w:sz w:val="24"/>
+          <w:szCs w:val="24"/>
+        </w:rPr>
+        <w:t xml:space="preserve"> </w:t>
+      </w:r>
+      <w:r>
+        <w:rPr>
+          <w:rFonts w:ascii="Cambria" w:hAnsi="Cambria"/>
+          <w:sz w:val="24"/>
+          <w:szCs w:val="24"/>
+        </w:rPr>
+        <w:t>–</w:t>
+      </w:r>
+      <w:r>
+        <w:rPr>
+          <w:rFonts w:ascii="Cambria" w:hAnsi="Cambria"/>
+          <w:sz w:val="24"/>
+          <w:szCs w:val="24"/>
+        </w:rPr>
+        <w:t xml:space="preserve"> </w:t>
+      </w:r>
+      <w:r>
+        <w:rPr>
+          <w:rFonts w:ascii="Cambria" w:hAnsi="Cambria"/>
+          <w:sz w:val="24"/>
+          <w:szCs w:val="24"/>
+        </w:rPr>
+        <w:t>changed to grass</w:t>
+      </w:r>
+    </w:p>
+    <w:p>
+      <w:pPr>
+        <w:spacing w:after="0"/>
+        <w:rPr>
+          <w:rFonts w:ascii="Cambria" w:hAnsi="Cambria"/>
+          <w:sz w:val="24"/>
+          <w:szCs w:val="24"/>
+        </w:rPr>
+      </w:pPr>
+      <w:r>
+        <w:rPr>
+          <w:rFonts w:ascii="Cambria" w:hAnsi="Cambria"/>
+          <w:color w:val="4472C4" w:themeColor="accent5"/>
+          <w:sz w:val="24"/>
+          <w:szCs w:val="24"/>
+        </w:rPr>
+        <w:tab/>
+      </w:r>
+      <w:r>
+        <w:rPr>
+          <w:rFonts w:ascii="Cambria" w:hAnsi="Cambria"/>
+          <w:color w:val="4472C4" w:themeColor="accent5"/>
+          <w:sz w:val="24"/>
+          <w:szCs w:val="24"/>
+        </w:rPr>
+        <w:tab/>
+      </w:r>
+      <w:r>
+        <w:rPr>
+          <w:rFonts w:ascii="Cambria" w:hAnsi="Cambria"/>
+          <w:color w:val="538135" w:themeColor="accent6" w:themeShade="BF"/>
+          <w:sz w:val="24"/>
+          <w:szCs w:val="24"/>
+        </w:rPr>
+        <w:t>g</w:t>
+      </w:r>
+      <w:r>
+        <w:rPr>
+          <w:rFonts w:ascii="Cambria" w:hAnsi="Cambria"/>
+          <w:color w:val="538135" w:themeColor="accent6" w:themeShade="BF"/>
+          <w:sz w:val="24"/>
+          <w:szCs w:val="24"/>
+        </w:rPr>
+        <w:t>round-2.png</w:t>
       </w:r>
       <w:r>
         <w:rPr>
@@ -791,6 +1090,14 @@
         </w:rPr>
         <w:t xml:space="preserve"> - </w:t>
       </w:r>
+      <w:r>
+        <w:rPr>
+          <w:rFonts w:ascii="Cambria" w:hAnsi="Cambria"/>
+          <w:sz w:val="24"/>
+          <w:szCs w:val="24"/>
+        </w:rPr>
+        <w:t>changed to grass</w:t>
+      </w:r>
     </w:p>
     <w:p>
       <w:pPr>
@@ -826,7 +1133,7 @@
           <w:sz w:val="24"/>
           <w:szCs w:val="24"/>
         </w:rPr>
-        <w:t>c</w:t>
+        <w:t>g</w:t>
       </w:r>
       <w:r>
         <w:rPr>
@@ -835,7 +1142,69 @@
           <w:sz w:val="24"/>
           <w:szCs w:val="24"/>
         </w:rPr>
-        <w:t>hest.png</w:t>
+        <w:t>round-3.png</w:t>
+      </w:r>
+      <w:r>
+        <w:rPr>
+          <w:rFonts w:ascii="Cambria" w:hAnsi="Cambria"/>
+          <w:sz w:val="24"/>
+          <w:szCs w:val="24"/>
+        </w:rPr>
+        <w:t xml:space="preserve"> - </w:t>
+      </w:r>
+      <w:r>
+        <w:rPr>
+          <w:rFonts w:ascii="Cambria" w:hAnsi="Cambria"/>
+          <w:sz w:val="24"/>
+          <w:szCs w:val="24"/>
+        </w:rPr>
+        <w:t>changed to grass</w:t>
+      </w:r>
+    </w:p>
+    <w:p>
+      <w:pPr>
+        <w:spacing w:after="0"/>
+        <w:rPr>
+          <w:rFonts w:ascii="Cambria" w:hAnsi="Cambria"/>
+          <w:sz w:val="24"/>
+          <w:szCs w:val="24"/>
+        </w:rPr>
+      </w:pPr>
+      <w:r>
+        <w:rPr>
+          <w:rFonts w:ascii="Cambria" w:hAnsi="Cambria"/>
+          <w:color w:val="4472C4" w:themeColor="accent5"/>
+          <w:sz w:val="24"/>
+          <w:szCs w:val="24"/>
+        </w:rPr>
+        <w:tab/>
+      </w:r>
+      <w:r>
+        <w:rPr>
+          <w:rFonts w:ascii="Cambria" w:hAnsi="Cambria"/>
+          <w:color w:val="4472C4" w:themeColor="accent5"/>
+          <w:sz w:val="24"/>
+          <w:szCs w:val="24"/>
+        </w:rPr>
+        <w:tab/>
+      </w:r>
+      <w:r>
+        <w:rPr>
+          <w:rFonts w:ascii="Cambria" w:hAnsi="Cambria"/>
+          <w:color w:val="538135" w:themeColor="accent6" w:themeShade="BF"/>
+          <w:sz w:val="24"/>
+          <w:szCs w:val="24"/>
+        </w:rPr>
+        <w:t>g</w:t>
+      </w:r>
+      <w:r>
+        <w:rPr>
+          <w:rFonts w:ascii="Cambria" w:hAnsi="Cambria"/>
+          <w:color w:val="538135" w:themeColor="accent6" w:themeShade="BF"/>
+          <w:sz w:val="24"/>
+          <w:szCs w:val="24"/>
+        </w:rPr>
+        <w:t>round-4.png</w:t>
       </w:r>
       <w:r>
         <w:rPr>
@@ -845,6 +1214,14 @@
         </w:rPr>
         <w:t xml:space="preserve"> – </w:t>
       </w:r>
+      <w:r>
+        <w:rPr>
+          <w:rFonts w:ascii="Cambria" w:hAnsi="Cambria"/>
+          <w:sz w:val="24"/>
+          <w:szCs w:val="24"/>
+        </w:rPr>
+        <w:t>changed to grass</w:t>
+      </w:r>
     </w:p>
     <w:p>
       <w:pPr>
@@ -880,7 +1257,7 @@
           <w:sz w:val="24"/>
           <w:szCs w:val="24"/>
         </w:rPr>
-        <w:t>c</w:t>
+        <w:t>o</w:t>
       </w:r>
       <w:r>
         <w:rPr>
@@ -889,7 +1266,7 @@
           <w:sz w:val="24"/>
           <w:szCs w:val="24"/>
         </w:rPr>
-        <w:t>hest-open.png</w:t>
+        <w:t>rnate-wall-1.png</w:t>
       </w:r>
       <w:r>
         <w:rPr>
@@ -934,7 +1311,7 @@
           <w:sz w:val="24"/>
           <w:szCs w:val="24"/>
         </w:rPr>
-        <w:t>g</w:t>
+        <w:t>o</w:t>
       </w:r>
       <w:r>
         <w:rPr>
@@ -943,7 +1320,331 @@
           <w:sz w:val="24"/>
           <w:szCs w:val="24"/>
         </w:rPr>
-        <w:t>round-1.png</w:t>
+        <w:t>rnate-wall-2.png</w:t>
+      </w:r>
+      <w:r>
+        <w:rPr>
+          <w:rFonts w:ascii="Cambria" w:hAnsi="Cambria"/>
+          <w:sz w:val="24"/>
+          <w:szCs w:val="24"/>
+        </w:rPr>
+        <w:t xml:space="preserve"> – </w:t>
+      </w:r>
+    </w:p>
+    <w:p>
+      <w:pPr>
+        <w:spacing w:after="0"/>
+        <w:rPr>
+          <w:rFonts w:ascii="Cambria" w:hAnsi="Cambria"/>
+          <w:sz w:val="24"/>
+          <w:szCs w:val="24"/>
+        </w:rPr>
+      </w:pPr>
+      <w:r>
+        <w:rPr>
+          <w:rFonts w:ascii="Cambria" w:hAnsi="Cambria"/>
+          <w:color w:val="4472C4" w:themeColor="accent5"/>
+          <w:sz w:val="24"/>
+          <w:szCs w:val="24"/>
+        </w:rPr>
+        <w:tab/>
+      </w:r>
+      <w:r>
+        <w:rPr>
+          <w:rFonts w:ascii="Cambria" w:hAnsi="Cambria"/>
+          <w:color w:val="4472C4" w:themeColor="accent5"/>
+          <w:sz w:val="24"/>
+          <w:szCs w:val="24"/>
+        </w:rPr>
+        <w:tab/>
+      </w:r>
+      <w:r>
+        <w:rPr>
+          <w:rFonts w:ascii="Cambria" w:hAnsi="Cambria"/>
+          <w:color w:val="538135" w:themeColor="accent6" w:themeShade="BF"/>
+          <w:sz w:val="24"/>
+          <w:szCs w:val="24"/>
+        </w:rPr>
+        <w:t>o</w:t>
+      </w:r>
+      <w:r>
+        <w:rPr>
+          <w:rFonts w:ascii="Cambria" w:hAnsi="Cambria"/>
+          <w:color w:val="538135" w:themeColor="accent6" w:themeShade="BF"/>
+          <w:sz w:val="24"/>
+          <w:szCs w:val="24"/>
+        </w:rPr>
+        <w:t>rnate-wall-3.png</w:t>
+      </w:r>
+      <w:r>
+        <w:rPr>
+          <w:rFonts w:ascii="Cambria" w:hAnsi="Cambria"/>
+          <w:sz w:val="24"/>
+          <w:szCs w:val="24"/>
+        </w:rPr>
+        <w:t xml:space="preserve"> – </w:t>
+      </w:r>
+    </w:p>
+    <w:p>
+      <w:pPr>
+        <w:spacing w:after="0"/>
+        <w:rPr>
+          <w:rFonts w:ascii="Cambria" w:hAnsi="Cambria"/>
+          <w:sz w:val="24"/>
+          <w:szCs w:val="24"/>
+        </w:rPr>
+      </w:pPr>
+      <w:r>
+        <w:rPr>
+          <w:rFonts w:ascii="Cambria" w:hAnsi="Cambria"/>
+          <w:color w:val="4472C4" w:themeColor="accent5"/>
+          <w:sz w:val="24"/>
+          <w:szCs w:val="24"/>
+        </w:rPr>
+        <w:tab/>
+      </w:r>
+      <w:r>
+        <w:rPr>
+          <w:rFonts w:ascii="Cambria" w:hAnsi="Cambria"/>
+          <w:color w:val="4472C4" w:themeColor="accent5"/>
+          <w:sz w:val="24"/>
+          <w:szCs w:val="24"/>
+        </w:rPr>
+        <w:tab/>
+      </w:r>
+      <w:r>
+        <w:rPr>
+          <w:rFonts w:ascii="Cambria" w:hAnsi="Cambria"/>
+          <w:color w:val="538135" w:themeColor="accent6" w:themeShade="BF"/>
+          <w:sz w:val="24"/>
+          <w:szCs w:val="24"/>
+        </w:rPr>
+        <w:t>o</w:t>
+      </w:r>
+      <w:r>
+        <w:rPr>
+          <w:rFonts w:ascii="Cambria" w:hAnsi="Cambria"/>
+          <w:color w:val="538135" w:themeColor="accent6" w:themeShade="BF"/>
+          <w:sz w:val="24"/>
+          <w:szCs w:val="24"/>
+        </w:rPr>
+        <w:t>rnate-wall-4.png</w:t>
+      </w:r>
+      <w:r>
+        <w:rPr>
+          <w:rFonts w:ascii="Cambria" w:hAnsi="Cambria"/>
+          <w:sz w:val="24"/>
+          <w:szCs w:val="24"/>
+        </w:rPr>
+        <w:t xml:space="preserve"> – </w:t>
+      </w:r>
+    </w:p>
+    <w:p>
+      <w:pPr>
+        <w:spacing w:after="0"/>
+        <w:rPr>
+          <w:rFonts w:ascii="Cambria" w:hAnsi="Cambria"/>
+          <w:sz w:val="24"/>
+          <w:szCs w:val="24"/>
+        </w:rPr>
+      </w:pPr>
+      <w:r>
+        <w:rPr>
+          <w:rFonts w:ascii="Cambria" w:hAnsi="Cambria"/>
+          <w:color w:val="4472C4" w:themeColor="accent5"/>
+          <w:sz w:val="24"/>
+          <w:szCs w:val="24"/>
+        </w:rPr>
+        <w:tab/>
+      </w:r>
+      <w:r>
+        <w:rPr>
+          <w:rFonts w:ascii="Cambria" w:hAnsi="Cambria"/>
+          <w:color w:val="4472C4" w:themeColor="accent5"/>
+          <w:sz w:val="24"/>
+          <w:szCs w:val="24"/>
+        </w:rPr>
+        <w:tab/>
+      </w:r>
+      <w:r>
+        <w:rPr>
+          <w:rFonts w:ascii="Cambria" w:hAnsi="Cambria"/>
+          <w:color w:val="538135" w:themeColor="accent6" w:themeShade="BF"/>
+          <w:sz w:val="24"/>
+          <w:szCs w:val="24"/>
+        </w:rPr>
+        <w:t>s</w:t>
+      </w:r>
+      <w:r>
+        <w:rPr>
+          <w:rFonts w:ascii="Cambria" w:hAnsi="Cambria"/>
+          <w:color w:val="538135" w:themeColor="accent6" w:themeShade="BF"/>
+          <w:sz w:val="24"/>
+          <w:szCs w:val="24"/>
+        </w:rPr>
+        <w:t>hop.png</w:t>
+      </w:r>
+      <w:r>
+        <w:rPr>
+          <w:rFonts w:ascii="Cambria" w:hAnsi="Cambria"/>
+          <w:sz w:val="24"/>
+          <w:szCs w:val="24"/>
+        </w:rPr>
+        <w:t xml:space="preserve"> – </w:t>
+      </w:r>
+    </w:p>
+    <w:p>
+      <w:pPr>
+        <w:spacing w:after="0"/>
+        <w:rPr>
+          <w:rFonts w:ascii="Cambria" w:hAnsi="Cambria"/>
+          <w:sz w:val="24"/>
+          <w:szCs w:val="24"/>
+        </w:rPr>
+      </w:pPr>
+      <w:r>
+        <w:rPr>
+          <w:rFonts w:ascii="Cambria" w:hAnsi="Cambria"/>
+          <w:color w:val="4472C4" w:themeColor="accent5"/>
+          <w:sz w:val="24"/>
+          <w:szCs w:val="24"/>
+        </w:rPr>
+        <w:tab/>
+      </w:r>
+      <w:r>
+        <w:rPr>
+          <w:rFonts w:ascii="Cambria" w:hAnsi="Cambria"/>
+          <w:color w:val="4472C4" w:themeColor="accent5"/>
+          <w:sz w:val="24"/>
+          <w:szCs w:val="24"/>
+        </w:rPr>
+        <w:tab/>
+      </w:r>
+      <w:r>
+        <w:rPr>
+          <w:rFonts w:ascii="Cambria" w:hAnsi="Cambria"/>
+          <w:color w:val="538135" w:themeColor="accent6" w:themeShade="BF"/>
+          <w:sz w:val="24"/>
+          <w:szCs w:val="24"/>
+        </w:rPr>
+        <w:t>s</w:t>
+      </w:r>
+      <w:r>
+        <w:rPr>
+          <w:rFonts w:ascii="Cambria" w:hAnsi="Cambria"/>
+          <w:color w:val="538135" w:themeColor="accent6" w:themeShade="BF"/>
+          <w:sz w:val="24"/>
+          <w:szCs w:val="24"/>
+        </w:rPr>
+        <w:t>hrine.png</w:t>
+      </w:r>
+      <w:r>
+        <w:rPr>
+          <w:rFonts w:ascii="Cambria" w:hAnsi="Cambria"/>
+          <w:sz w:val="24"/>
+          <w:szCs w:val="24"/>
+        </w:rPr>
+        <w:t xml:space="preserve"> – </w:t>
+      </w:r>
+    </w:p>
+    <w:p>
+      <w:pPr>
+        <w:spacing w:after="0"/>
+        <w:rPr>
+          <w:rFonts w:ascii="Cambria" w:hAnsi="Cambria"/>
+          <w:sz w:val="24"/>
+          <w:szCs w:val="24"/>
+        </w:rPr>
+      </w:pPr>
+      <w:r>
+        <w:rPr>
+          <w:rFonts w:ascii="Cambria" w:hAnsi="Cambria"/>
+          <w:color w:val="4472C4" w:themeColor="accent5"/>
+          <w:sz w:val="24"/>
+          <w:szCs w:val="24"/>
+        </w:rPr>
+        <w:tab/>
+      </w:r>
+      <w:r>
+        <w:rPr>
+          <w:rFonts w:ascii="Cambria" w:hAnsi="Cambria"/>
+          <w:color w:val="4472C4" w:themeColor="accent5"/>
+          <w:sz w:val="24"/>
+          <w:szCs w:val="24"/>
+        </w:rPr>
+        <w:tab/>
+      </w:r>
+      <w:r>
+        <w:rPr>
+          <w:rFonts w:ascii="Cambria" w:hAnsi="Cambria"/>
+          <w:color w:val="538135" w:themeColor="accent6" w:themeShade="BF"/>
+          <w:sz w:val="24"/>
+          <w:szCs w:val="24"/>
+        </w:rPr>
+        <w:t>s</w:t>
+      </w:r>
+      <w:r>
+        <w:rPr>
+          <w:rFonts w:ascii="Cambria" w:hAnsi="Cambria"/>
+          <w:color w:val="538135" w:themeColor="accent6" w:themeShade="BF"/>
+          <w:sz w:val="24"/>
+          <w:szCs w:val="24"/>
+        </w:rPr>
+        <w:t>kull-wall-1.png</w:t>
+      </w:r>
+      <w:r>
+        <w:rPr>
+          <w:rFonts w:ascii="Cambria" w:hAnsi="Cambria"/>
+          <w:sz w:val="24"/>
+          <w:szCs w:val="24"/>
+        </w:rPr>
+        <w:t xml:space="preserve"> – </w:t>
+      </w:r>
+    </w:p>
+    <w:p>
+      <w:pPr>
+        <w:spacing w:after="0"/>
+        <w:rPr>
+          <w:rFonts w:ascii="Cambria" w:hAnsi="Cambria"/>
+          <w:sz w:val="24"/>
+          <w:szCs w:val="24"/>
+        </w:rPr>
+      </w:pPr>
+      <w:r>
+        <w:rPr>
+          <w:rFonts w:ascii="Cambria" w:hAnsi="Cambria"/>
+          <w:color w:val="4472C4" w:themeColor="accent5"/>
+          <w:sz w:val="24"/>
+          <w:szCs w:val="24"/>
+        </w:rPr>
+        <w:tab/>
+      </w:r>
+      <w:r>
+        <w:rPr>
+          <w:rFonts w:ascii="Cambria" w:hAnsi="Cambria"/>
+          <w:color w:val="4472C4" w:themeColor="accent5"/>
+          <w:sz w:val="24"/>
+          <w:szCs w:val="24"/>
+        </w:rPr>
+        <w:tab/>
+      </w:r>
+      <w:r>
+        <w:rPr>
+          <w:rFonts w:ascii="Cambria" w:hAnsi="Cambria"/>
+          <w:color w:val="538135" w:themeColor="accent6" w:themeShade="BF"/>
+          <w:sz w:val="24"/>
+          <w:szCs w:val="24"/>
+        </w:rPr>
+        <w:t>s</w:t>
+      </w:r>
+      <w:r>
+        <w:rPr>
+          <w:rFonts w:ascii="Cambria" w:hAnsi="Cambria"/>
+          <w:color w:val="538135" w:themeColor="accent6" w:themeShade="BF"/>
+          <w:sz w:val="24"/>
+          <w:szCs w:val="24"/>
+        </w:rPr>
+        <w:t>kull-wall-2.png</w:t>
       </w:r>
       <w:r>
         <w:rPr>
@@ -988,7 +1689,7 @@
           <w:sz w:val="24"/>
           <w:szCs w:val="24"/>
         </w:rPr>
-        <w:t>g</w:t>
+        <w:t>s</w:t>
       </w:r>
       <w:r>
         <w:rPr>
@@ -997,7 +1698,7 @@
           <w:sz w:val="24"/>
           <w:szCs w:val="24"/>
         </w:rPr>
-        <w:t>round-2.png</w:t>
+        <w:t>kull-wall-3.png</w:t>
       </w:r>
       <w:r>
         <w:rPr>
@@ -1042,7 +1743,7 @@
           <w:sz w:val="24"/>
           <w:szCs w:val="24"/>
         </w:rPr>
-        <w:t>g</w:t>
+        <w:t>s</w:t>
       </w:r>
       <w:r>
         <w:rPr>
@@ -1051,7 +1752,386 @@
           <w:sz w:val="24"/>
           <w:szCs w:val="24"/>
         </w:rPr>
-        <w:t>round-3.png</w:t>
+        <w:t>kull-wall-4.png</w:t>
+      </w:r>
+      <w:r>
+        <w:rPr>
+          <w:rFonts w:ascii="Cambria" w:hAnsi="Cambria"/>
+          <w:sz w:val="24"/>
+          <w:szCs w:val="24"/>
+        </w:rPr>
+        <w:t xml:space="preserve"> – </w:t>
+      </w:r>
+    </w:p>
+    <w:p>
+      <w:pPr>
+        <w:spacing w:after="0"/>
+        <w:rPr>
+          <w:rFonts w:ascii="Cambria" w:hAnsi="Cambria"/>
+          <w:sz w:val="24"/>
+          <w:szCs w:val="24"/>
+        </w:rPr>
+      </w:pPr>
+      <w:r>
+        <w:rPr>
+          <w:rFonts w:ascii="Cambria" w:hAnsi="Cambria"/>
+          <w:color w:val="4472C4" w:themeColor="accent5"/>
+          <w:sz w:val="24"/>
+          <w:szCs w:val="24"/>
+        </w:rPr>
+        <w:tab/>
+      </w:r>
+      <w:r>
+        <w:rPr>
+          <w:rFonts w:ascii="Cambria" w:hAnsi="Cambria"/>
+          <w:color w:val="4472C4" w:themeColor="accent5"/>
+          <w:sz w:val="24"/>
+          <w:szCs w:val="24"/>
+        </w:rPr>
+        <w:tab/>
+      </w:r>
+      <w:r>
+        <w:rPr>
+          <w:rFonts w:ascii="Cambria" w:hAnsi="Cambria"/>
+          <w:color w:val="538135" w:themeColor="accent6" w:themeShade="BF"/>
+          <w:sz w:val="24"/>
+          <w:szCs w:val="24"/>
+        </w:rPr>
+        <w:t>s</w:t>
+      </w:r>
+      <w:r>
+        <w:rPr>
+          <w:rFonts w:ascii="Cambria" w:hAnsi="Cambria"/>
+          <w:color w:val="538135" w:themeColor="accent6" w:themeShade="BF"/>
+          <w:sz w:val="24"/>
+          <w:szCs w:val="24"/>
+        </w:rPr>
+        <w:t>tairs-down.png</w:t>
+      </w:r>
+      <w:r>
+        <w:rPr>
+          <w:rFonts w:ascii="Cambria" w:hAnsi="Cambria"/>
+          <w:sz w:val="24"/>
+          <w:szCs w:val="24"/>
+        </w:rPr>
+        <w:t xml:space="preserve"> – </w:t>
+      </w:r>
+    </w:p>
+    <w:p>
+      <w:pPr>
+        <w:spacing w:after="0"/>
+        <w:rPr>
+          <w:rFonts w:ascii="Cambria" w:hAnsi="Cambria"/>
+          <w:sz w:val="24"/>
+          <w:szCs w:val="24"/>
+        </w:rPr>
+      </w:pPr>
+      <w:r>
+        <w:rPr>
+          <w:rFonts w:ascii="Cambria" w:hAnsi="Cambria"/>
+          <w:color w:val="4472C4" w:themeColor="accent5"/>
+          <w:sz w:val="24"/>
+          <w:szCs w:val="24"/>
+        </w:rPr>
+        <w:tab/>
+      </w:r>
+      <w:r>
+        <w:rPr>
+          <w:rFonts w:ascii="Cambria" w:hAnsi="Cambria"/>
+          <w:color w:val="4472C4" w:themeColor="accent5"/>
+          <w:sz w:val="24"/>
+          <w:szCs w:val="24"/>
+        </w:rPr>
+        <w:tab/>
+      </w:r>
+      <w:r>
+        <w:rPr>
+          <w:rFonts w:ascii="Cambria" w:hAnsi="Cambria"/>
+          <w:color w:val="538135" w:themeColor="accent6" w:themeShade="BF"/>
+          <w:sz w:val="24"/>
+          <w:szCs w:val="24"/>
+        </w:rPr>
+        <w:t>s</w:t>
+      </w:r>
+      <w:r>
+        <w:rPr>
+          <w:rFonts w:ascii="Cambria" w:hAnsi="Cambria"/>
+          <w:color w:val="538135" w:themeColor="accent6" w:themeShade="BF"/>
+          <w:sz w:val="24"/>
+          <w:szCs w:val="24"/>
+        </w:rPr>
+        <w:t>tairs-up.png</w:t>
+      </w:r>
+      <w:r>
+        <w:rPr>
+          <w:rFonts w:ascii="Cambria" w:hAnsi="Cambria"/>
+          <w:sz w:val="24"/>
+          <w:szCs w:val="24"/>
+        </w:rPr>
+        <w:t xml:space="preserve"> – </w:t>
+      </w:r>
+    </w:p>
+    <w:p>
+      <w:pPr>
+        <w:spacing w:after="0"/>
+        <w:rPr>
+          <w:rFonts w:ascii="Cambria" w:hAnsi="Cambria"/>
+          <w:sz w:val="24"/>
+          <w:szCs w:val="24"/>
+        </w:rPr>
+      </w:pPr>
+      <w:r>
+        <w:rPr>
+          <w:rFonts w:ascii="Cambria" w:hAnsi="Cambria"/>
+          <w:color w:val="4472C4" w:themeColor="accent5"/>
+          <w:sz w:val="24"/>
+          <w:szCs w:val="24"/>
+        </w:rPr>
+        <w:tab/>
+      </w:r>
+      <w:r>
+        <w:rPr>
+          <w:rFonts w:ascii="Cambria" w:hAnsi="Cambria"/>
+          <w:color w:val="538135" w:themeColor="accent6" w:themeShade="BF"/>
+          <w:sz w:val="24"/>
+          <w:szCs w:val="24"/>
+        </w:rPr>
+        <w:t>f</w:t>
+      </w:r>
+      <w:r>
+        <w:rPr>
+          <w:rFonts w:ascii="Cambria" w:hAnsi="Cambria"/>
+          <w:color w:val="538135" w:themeColor="accent6" w:themeShade="BF"/>
+          <w:sz w:val="24"/>
+          <w:szCs w:val="24"/>
+        </w:rPr>
+        <w:t>avicon.png</w:t>
+      </w:r>
+      <w:r>
+        <w:rPr>
+          <w:rFonts w:ascii="Cambria" w:hAnsi="Cambria"/>
+          <w:sz w:val="24"/>
+          <w:szCs w:val="24"/>
+        </w:rPr>
+        <w:t xml:space="preserve"> – </w:t>
+      </w:r>
+    </w:p>
+    <w:p>
+      <w:pPr>
+        <w:spacing w:after="0"/>
+        <w:rPr>
+          <w:rFonts w:ascii="Cambria" w:hAnsi="Cambria"/>
+          <w:sz w:val="24"/>
+          <w:szCs w:val="24"/>
+        </w:rPr>
+      </w:pPr>
+      <w:r>
+        <w:rPr>
+          <w:rFonts w:ascii="Cambria" w:hAnsi="Cambria"/>
+          <w:color w:val="4472C4" w:themeColor="accent5"/>
+          <w:sz w:val="24"/>
+          <w:szCs w:val="24"/>
+        </w:rPr>
+        <w:tab/>
+      </w:r>
+      <w:r>
+        <w:rPr>
+          <w:rFonts w:ascii="Cambria" w:hAnsi="Cambria"/>
+          <w:color w:val="C00000"/>
+          <w:sz w:val="24"/>
+          <w:szCs w:val="24"/>
+        </w:rPr>
+        <w:t>i</w:t>
+      </w:r>
+      <w:r>
+        <w:rPr>
+          <w:rFonts w:ascii="Cambria" w:hAnsi="Cambria"/>
+          <w:color w:val="C00000"/>
+          <w:sz w:val="24"/>
+          <w:szCs w:val="24"/>
+        </w:rPr>
+        <w:t>ndex.html</w:t>
+      </w:r>
+      <w:r>
+        <w:rPr>
+          <w:rFonts w:ascii="Cambria" w:hAnsi="Cambria"/>
+          <w:sz w:val="24"/>
+          <w:szCs w:val="24"/>
+        </w:rPr>
+        <w:t xml:space="preserve"> – </w:t>
+      </w:r>
+    </w:p>
+    <w:p>
+      <w:pPr>
+        <w:spacing w:after="0"/>
+        <w:rPr>
+          <w:rFonts w:ascii="Cambria" w:hAnsi="Cambria"/>
+          <w:sz w:val="24"/>
+          <w:szCs w:val="24"/>
+        </w:rPr>
+      </w:pPr>
+      <w:r>
+        <w:rPr>
+          <w:rFonts w:ascii="Cambria" w:hAnsi="Cambria"/>
+          <w:color w:val="4472C4" w:themeColor="accent5"/>
+          <w:sz w:val="24"/>
+          <w:szCs w:val="24"/>
+        </w:rPr>
+        <w:tab/>
+      </w:r>
+      <w:proofErr w:type="gramStart"/>
+      <w:r>
+        <w:rPr>
+          <w:rFonts w:ascii="Cambria" w:hAnsi="Cambria"/>
+          <w:color w:val="7030A0"/>
+          <w:sz w:val="24"/>
+          <w:szCs w:val="24"/>
+        </w:rPr>
+        <w:t>m</w:t>
+      </w:r>
+      <w:r>
+        <w:rPr>
+          <w:rFonts w:ascii="Cambria" w:hAnsi="Cambria"/>
+          <w:color w:val="7030A0"/>
+          <w:sz w:val="24"/>
+          <w:szCs w:val="24"/>
+        </w:rPr>
+        <w:t>anifest.json</w:t>
+      </w:r>
+      <w:proofErr w:type="gramEnd"/>
+      <w:r>
+        <w:rPr>
+          <w:rFonts w:ascii="Cambria" w:hAnsi="Cambria"/>
+          <w:sz w:val="24"/>
+          <w:szCs w:val="24"/>
+        </w:rPr>
+        <w:t xml:space="preserve"> – </w:t>
+      </w:r>
+    </w:p>
+    <w:p>
+      <w:pPr>
+        <w:spacing w:after="0"/>
+        <w:rPr>
+          <w:rFonts w:ascii="Cambria" w:hAnsi="Cambria"/>
+          <w:sz w:val="24"/>
+          <w:szCs w:val="24"/>
+        </w:rPr>
+      </w:pPr>
+      <w:r>
+        <w:rPr>
+          <w:rFonts w:ascii="Cambria" w:hAnsi="Cambria"/>
+          <w:color w:val="4472C4" w:themeColor="accent5"/>
+          <w:sz w:val="24"/>
+          <w:szCs w:val="24"/>
+        </w:rPr>
+        <w:tab/>
+      </w:r>
+      <w:r>
+        <w:rPr>
+          <w:rFonts w:ascii="Cambria" w:hAnsi="Cambria"/>
+          <w:color w:val="C00000"/>
+          <w:sz w:val="24"/>
+          <w:szCs w:val="24"/>
+        </w:rPr>
+        <w:t>p</w:t>
+      </w:r>
+      <w:r>
+        <w:rPr>
+          <w:rFonts w:ascii="Cambria" w:hAnsi="Cambria"/>
+          <w:color w:val="C00000"/>
+          <w:sz w:val="24"/>
+          <w:szCs w:val="24"/>
+        </w:rPr>
+        <w:t>rivacy-policy.html</w:t>
+      </w:r>
+      <w:r>
+        <w:rPr>
+          <w:rFonts w:ascii="Cambria" w:hAnsi="Cambria"/>
+          <w:sz w:val="24"/>
+          <w:szCs w:val="24"/>
+        </w:rPr>
+        <w:t xml:space="preserve"> – </w:t>
+      </w:r>
+    </w:p>
+    <w:p>
+      <w:pPr>
+        <w:spacing w:after="0"/>
+        <w:rPr>
+          <w:rFonts w:ascii="Cambria" w:hAnsi="Cambria"/>
+          <w:sz w:val="24"/>
+          <w:szCs w:val="24"/>
+        </w:rPr>
+      </w:pPr>
+      <w:r>
+        <w:rPr>
+          <w:rFonts w:ascii="Cambria" w:hAnsi="Cambria"/>
+          <w:color w:val="4472C4" w:themeColor="accent5"/>
+          <w:sz w:val="24"/>
+          <w:szCs w:val="24"/>
+        </w:rPr>
+        <w:tab/>
+      </w:r>
+      <w:r>
+        <w:rPr>
+          <w:rFonts w:ascii="Cambria" w:hAnsi="Cambria"/>
+          <w:color w:val="4472C4" w:themeColor="accent5"/>
+          <w:sz w:val="24"/>
+          <w:szCs w:val="24"/>
+        </w:rPr>
+        <w:t>r</w:t>
+      </w:r>
+      <w:r>
+        <w:rPr>
+          <w:rFonts w:ascii="Cambria" w:hAnsi="Cambria"/>
+          <w:color w:val="4472C4" w:themeColor="accent5"/>
+          <w:sz w:val="24"/>
+          <w:szCs w:val="24"/>
+        </w:rPr>
+        <w:t>obots.txt</w:t>
+      </w:r>
+      <w:r>
+        <w:rPr>
+          <w:rFonts w:ascii="Cambria" w:hAnsi="Cambria"/>
+          <w:sz w:val="24"/>
+          <w:szCs w:val="24"/>
+        </w:rPr>
+        <w:t xml:space="preserve"> – </w:t>
+      </w:r>
+    </w:p>
+    <w:p>
+      <w:pPr>
+        <w:rPr>
+          <w:rFonts w:ascii="Cambria" w:hAnsi="Cambria"/>
+          <w:sz w:val="24"/>
+          <w:szCs w:val="24"/>
+        </w:rPr>
+      </w:pPr>
+      <w:r>
+        <w:rPr>
+          <w:rFonts w:ascii="Cambria" w:hAnsi="Cambria"/>
+          <w:color w:val="4472C4" w:themeColor="accent5"/>
+          <w:sz w:val="24"/>
+          <w:szCs w:val="24"/>
+        </w:rPr>
+        <w:tab/>
+      </w:r>
+      <w:r>
+        <w:rPr>
+          <w:rFonts w:ascii="Cambria" w:hAnsi="Cambria"/>
+          <w:color w:val="4472C4" w:themeColor="accent5"/>
+          <w:sz w:val="24"/>
+          <w:szCs w:val="24"/>
+        </w:rPr>
+        <w:t>s</w:t>
+      </w:r>
+      <w:r>
+        <w:rPr>
+          <w:rFonts w:ascii="Cambria" w:hAnsi="Cambria"/>
+          <w:color w:val="4472C4" w:themeColor="accent5"/>
+          <w:sz w:val="24"/>
+          <w:szCs w:val="24"/>
+        </w:rPr>
+        <w:t>itemap.xml</w:t>
       </w:r>
       <w:r>
         <w:rPr>
@@ -1067,302 +2147,15 @@
         <w:spacing w:after="0"/>
         <w:rPr>
           <w:rFonts w:ascii="Cambria" w:hAnsi="Cambria"/>
-          <w:sz w:val="24"/>
-          <w:szCs w:val="24"/>
-        </w:rPr>
-      </w:pPr>
-      <w:r>
-        <w:rPr>
-          <w:rFonts w:ascii="Cambria" w:hAnsi="Cambria"/>
-          <w:color w:val="4472C4" w:themeColor="accent5"/>
-          <w:sz w:val="24"/>
-          <w:szCs w:val="24"/>
-        </w:rPr>
-        <w:tab/>
-      </w:r>
-      <w:r>
-        <w:rPr>
-          <w:rFonts w:ascii="Cambria" w:hAnsi="Cambria"/>
-          <w:color w:val="4472C4" w:themeColor="accent5"/>
-          <w:sz w:val="24"/>
-          <w:szCs w:val="24"/>
-        </w:rPr>
-        <w:tab/>
-      </w:r>
-      <w:r>
-        <w:rPr>
-          <w:rFonts w:ascii="Cambria" w:hAnsi="Cambria"/>
-          <w:color w:val="538135" w:themeColor="accent6" w:themeShade="BF"/>
-          <w:sz w:val="24"/>
-          <w:szCs w:val="24"/>
-        </w:rPr>
-        <w:t>g</w:t>
-      </w:r>
-      <w:r>
-        <w:rPr>
-          <w:rFonts w:ascii="Cambria" w:hAnsi="Cambria"/>
-          <w:color w:val="538135" w:themeColor="accent6" w:themeShade="BF"/>
-          <w:sz w:val="24"/>
-          <w:szCs w:val="24"/>
-        </w:rPr>
-        <w:t>round-4.png</w:t>
-      </w:r>
-      <w:r>
-        <w:rPr>
-          <w:rFonts w:ascii="Cambria" w:hAnsi="Cambria"/>
-          <w:sz w:val="24"/>
-          <w:szCs w:val="24"/>
-        </w:rPr>
-        <w:t xml:space="preserve"> – </w:t>
-      </w:r>
-    </w:p>
-    <w:p>
-      <w:pPr>
-        <w:spacing w:after="0"/>
-        <w:rPr>
-          <w:rFonts w:ascii="Cambria" w:hAnsi="Cambria"/>
-          <w:sz w:val="24"/>
-          <w:szCs w:val="24"/>
-        </w:rPr>
-      </w:pPr>
-      <w:r>
-        <w:rPr>
-          <w:rFonts w:ascii="Cambria" w:hAnsi="Cambria"/>
-          <w:color w:val="4472C4" w:themeColor="accent5"/>
-          <w:sz w:val="24"/>
-          <w:szCs w:val="24"/>
-        </w:rPr>
-        <w:tab/>
-      </w:r>
-      <w:r>
-        <w:rPr>
-          <w:rFonts w:ascii="Cambria" w:hAnsi="Cambria"/>
-          <w:color w:val="4472C4" w:themeColor="accent5"/>
-          <w:sz w:val="24"/>
-          <w:szCs w:val="24"/>
-        </w:rPr>
-        <w:tab/>
-      </w:r>
-      <w:r>
-        <w:rPr>
-          <w:rFonts w:ascii="Cambria" w:hAnsi="Cambria"/>
-          <w:color w:val="538135" w:themeColor="accent6" w:themeShade="BF"/>
-          <w:sz w:val="24"/>
-          <w:szCs w:val="24"/>
-        </w:rPr>
-        <w:t>o</w:t>
-      </w:r>
-      <w:r>
-        <w:rPr>
-          <w:rFonts w:ascii="Cambria" w:hAnsi="Cambria"/>
-          <w:color w:val="538135" w:themeColor="accent6" w:themeShade="BF"/>
-          <w:sz w:val="24"/>
-          <w:szCs w:val="24"/>
-        </w:rPr>
-        <w:t>rnate-wall-1.png</w:t>
-      </w:r>
-      <w:r>
-        <w:rPr>
-          <w:rFonts w:ascii="Cambria" w:hAnsi="Cambria"/>
-          <w:sz w:val="24"/>
-          <w:szCs w:val="24"/>
-        </w:rPr>
-        <w:t xml:space="preserve"> – </w:t>
-      </w:r>
-    </w:p>
-    <w:p>
-      <w:pPr>
-        <w:spacing w:after="0"/>
-        <w:rPr>
-          <w:rFonts w:ascii="Cambria" w:hAnsi="Cambria"/>
-          <w:sz w:val="24"/>
-          <w:szCs w:val="24"/>
-        </w:rPr>
-      </w:pPr>
-      <w:r>
-        <w:rPr>
-          <w:rFonts w:ascii="Cambria" w:hAnsi="Cambria"/>
-          <w:color w:val="4472C4" w:themeColor="accent5"/>
-          <w:sz w:val="24"/>
-          <w:szCs w:val="24"/>
-        </w:rPr>
-        <w:tab/>
-      </w:r>
-      <w:r>
-        <w:rPr>
-          <w:rFonts w:ascii="Cambria" w:hAnsi="Cambria"/>
-          <w:color w:val="4472C4" w:themeColor="accent5"/>
-          <w:sz w:val="24"/>
-          <w:szCs w:val="24"/>
-        </w:rPr>
-        <w:tab/>
-      </w:r>
-      <w:r>
-        <w:rPr>
-          <w:rFonts w:ascii="Cambria" w:hAnsi="Cambria"/>
-          <w:color w:val="538135" w:themeColor="accent6" w:themeShade="BF"/>
-          <w:sz w:val="24"/>
-          <w:szCs w:val="24"/>
-        </w:rPr>
-        <w:t>o</w:t>
-      </w:r>
-      <w:r>
-        <w:rPr>
-          <w:rFonts w:ascii="Cambria" w:hAnsi="Cambria"/>
-          <w:color w:val="538135" w:themeColor="accent6" w:themeShade="BF"/>
-          <w:sz w:val="24"/>
-          <w:szCs w:val="24"/>
-        </w:rPr>
-        <w:t>rnate-wall-2.png</w:t>
-      </w:r>
-      <w:r>
-        <w:rPr>
-          <w:rFonts w:ascii="Cambria" w:hAnsi="Cambria"/>
-          <w:sz w:val="24"/>
-          <w:szCs w:val="24"/>
-        </w:rPr>
-        <w:t xml:space="preserve"> – </w:t>
-      </w:r>
-    </w:p>
-    <w:p>
-      <w:pPr>
-        <w:spacing w:after="0"/>
-        <w:rPr>
-          <w:rFonts w:ascii="Cambria" w:hAnsi="Cambria"/>
-          <w:sz w:val="24"/>
-          <w:szCs w:val="24"/>
-        </w:rPr>
-      </w:pPr>
-      <w:r>
-        <w:rPr>
-          <w:rFonts w:ascii="Cambria" w:hAnsi="Cambria"/>
-          <w:color w:val="4472C4" w:themeColor="accent5"/>
-          <w:sz w:val="24"/>
-          <w:szCs w:val="24"/>
-        </w:rPr>
-        <w:tab/>
-      </w:r>
-      <w:r>
-        <w:rPr>
-          <w:rFonts w:ascii="Cambria" w:hAnsi="Cambria"/>
-          <w:color w:val="4472C4" w:themeColor="accent5"/>
-          <w:sz w:val="24"/>
-          <w:szCs w:val="24"/>
-        </w:rPr>
-        <w:tab/>
-      </w:r>
-      <w:r>
-        <w:rPr>
-          <w:rFonts w:ascii="Cambria" w:hAnsi="Cambria"/>
-          <w:color w:val="538135" w:themeColor="accent6" w:themeShade="BF"/>
-          <w:sz w:val="24"/>
-          <w:szCs w:val="24"/>
-        </w:rPr>
-        <w:t>o</w:t>
-      </w:r>
-      <w:r>
-        <w:rPr>
-          <w:rFonts w:ascii="Cambria" w:hAnsi="Cambria"/>
-          <w:color w:val="538135" w:themeColor="accent6" w:themeShade="BF"/>
-          <w:sz w:val="24"/>
-          <w:szCs w:val="24"/>
-        </w:rPr>
-        <w:t>rnate-wall-3.png</w:t>
-      </w:r>
-      <w:r>
-        <w:rPr>
-          <w:rFonts w:ascii="Cambria" w:hAnsi="Cambria"/>
-          <w:sz w:val="24"/>
-          <w:szCs w:val="24"/>
-        </w:rPr>
-        <w:t xml:space="preserve"> – </w:t>
-      </w:r>
-    </w:p>
-    <w:p>
-      <w:pPr>
-        <w:spacing w:after="0"/>
-        <w:rPr>
-          <w:rFonts w:ascii="Cambria" w:hAnsi="Cambria"/>
-          <w:sz w:val="24"/>
-          <w:szCs w:val="24"/>
-        </w:rPr>
-      </w:pPr>
-      <w:r>
-        <w:rPr>
-          <w:rFonts w:ascii="Cambria" w:hAnsi="Cambria"/>
-          <w:color w:val="4472C4" w:themeColor="accent5"/>
-          <w:sz w:val="24"/>
-          <w:szCs w:val="24"/>
-        </w:rPr>
-        <w:tab/>
-      </w:r>
-      <w:r>
-        <w:rPr>
-          <w:rFonts w:ascii="Cambria" w:hAnsi="Cambria"/>
-          <w:color w:val="4472C4" w:themeColor="accent5"/>
-          <w:sz w:val="24"/>
-          <w:szCs w:val="24"/>
-        </w:rPr>
-        <w:tab/>
-      </w:r>
-      <w:r>
-        <w:rPr>
-          <w:rFonts w:ascii="Cambria" w:hAnsi="Cambria"/>
-          <w:color w:val="538135" w:themeColor="accent6" w:themeShade="BF"/>
-          <w:sz w:val="24"/>
-          <w:szCs w:val="24"/>
-        </w:rPr>
-        <w:t>o</w:t>
-      </w:r>
-      <w:r>
-        <w:rPr>
-          <w:rFonts w:ascii="Cambria" w:hAnsi="Cambria"/>
-          <w:color w:val="538135" w:themeColor="accent6" w:themeShade="BF"/>
-          <w:sz w:val="24"/>
-          <w:szCs w:val="24"/>
-        </w:rPr>
-        <w:t>rnate-wall-4.png</w:t>
-      </w:r>
-      <w:r>
-        <w:rPr>
-          <w:rFonts w:ascii="Cambria" w:hAnsi="Cambria"/>
-          <w:sz w:val="24"/>
-          <w:szCs w:val="24"/>
-        </w:rPr>
-        <w:t xml:space="preserve"> – </w:t>
-      </w:r>
-    </w:p>
-    <w:p>
-      <w:pPr>
-        <w:spacing w:after="0"/>
-        <w:rPr>
-          <w:rFonts w:ascii="Cambria" w:hAnsi="Cambria"/>
-          <w:sz w:val="24"/>
-          <w:szCs w:val="24"/>
-        </w:rPr>
-      </w:pPr>
-      <w:r>
-        <w:rPr>
-          <w:rFonts w:ascii="Cambria" w:hAnsi="Cambria"/>
-          <w:color w:val="4472C4" w:themeColor="accent5"/>
-          <w:sz w:val="24"/>
-          <w:szCs w:val="24"/>
-        </w:rPr>
-        <w:tab/>
-      </w:r>
-      <w:r>
-        <w:rPr>
-          <w:rFonts w:ascii="Cambria" w:hAnsi="Cambria"/>
-          <w:color w:val="4472C4" w:themeColor="accent5"/>
-          <w:sz w:val="24"/>
-          <w:szCs w:val="24"/>
-        </w:rPr>
-        <w:tab/>
-      </w:r>
-      <w:r>
-        <w:rPr>
-          <w:rFonts w:ascii="Cambria" w:hAnsi="Cambria"/>
-          <w:color w:val="538135" w:themeColor="accent6" w:themeShade="BF"/>
+          <w:b/>
+          <w:sz w:val="24"/>
+          <w:szCs w:val="24"/>
+        </w:rPr>
+      </w:pPr>
+      <w:r>
+        <w:rPr>
+          <w:rFonts w:ascii="Cambria" w:hAnsi="Cambria"/>
+          <w:b/>
           <w:sz w:val="24"/>
           <w:szCs w:val="24"/>
         </w:rPr>
@@ -1371,700 +2164,12 @@
       <w:r>
         <w:rPr>
           <w:rFonts w:ascii="Cambria" w:hAnsi="Cambria"/>
-          <w:color w:val="538135" w:themeColor="accent6" w:themeShade="BF"/>
-          <w:sz w:val="24"/>
-          <w:szCs w:val="24"/>
-        </w:rPr>
-        <w:t>hop.png</w:t>
-      </w:r>
-      <w:r>
-        <w:rPr>
-          <w:rFonts w:ascii="Cambria" w:hAnsi="Cambria"/>
-          <w:sz w:val="24"/>
-          <w:szCs w:val="24"/>
-        </w:rPr>
-        <w:t xml:space="preserve"> – </w:t>
-      </w:r>
-    </w:p>
-    <w:p>
-      <w:pPr>
-        <w:spacing w:after="0"/>
-        <w:rPr>
-          <w:rFonts w:ascii="Cambria" w:hAnsi="Cambria"/>
-          <w:sz w:val="24"/>
-          <w:szCs w:val="24"/>
-        </w:rPr>
-      </w:pPr>
-      <w:r>
-        <w:rPr>
-          <w:rFonts w:ascii="Cambria" w:hAnsi="Cambria"/>
-          <w:color w:val="4472C4" w:themeColor="accent5"/>
-          <w:sz w:val="24"/>
-          <w:szCs w:val="24"/>
-        </w:rPr>
-        <w:tab/>
-      </w:r>
-      <w:r>
-        <w:rPr>
-          <w:rFonts w:ascii="Cambria" w:hAnsi="Cambria"/>
-          <w:color w:val="4472C4" w:themeColor="accent5"/>
-          <w:sz w:val="24"/>
-          <w:szCs w:val="24"/>
-        </w:rPr>
-        <w:tab/>
-      </w:r>
-      <w:r>
-        <w:rPr>
-          <w:rFonts w:ascii="Cambria" w:hAnsi="Cambria"/>
-          <w:color w:val="538135" w:themeColor="accent6" w:themeShade="BF"/>
-          <w:sz w:val="24"/>
-          <w:szCs w:val="24"/>
-        </w:rPr>
-        <w:t>s</w:t>
-      </w:r>
-      <w:r>
-        <w:rPr>
-          <w:rFonts w:ascii="Cambria" w:hAnsi="Cambria"/>
-          <w:color w:val="538135" w:themeColor="accent6" w:themeShade="BF"/>
-          <w:sz w:val="24"/>
-          <w:szCs w:val="24"/>
-        </w:rPr>
-        <w:t>hrine.png</w:t>
-      </w:r>
-      <w:r>
-        <w:rPr>
-          <w:rFonts w:ascii="Cambria" w:hAnsi="Cambria"/>
-          <w:sz w:val="24"/>
-          <w:szCs w:val="24"/>
-        </w:rPr>
-        <w:t xml:space="preserve"> – </w:t>
-      </w:r>
-    </w:p>
-    <w:p>
-      <w:pPr>
-        <w:spacing w:after="0"/>
-        <w:rPr>
-          <w:rFonts w:ascii="Cambria" w:hAnsi="Cambria"/>
-          <w:sz w:val="24"/>
-          <w:szCs w:val="24"/>
-        </w:rPr>
-      </w:pPr>
-      <w:r>
-        <w:rPr>
-          <w:rFonts w:ascii="Cambria" w:hAnsi="Cambria"/>
-          <w:color w:val="4472C4" w:themeColor="accent5"/>
-          <w:sz w:val="24"/>
-          <w:szCs w:val="24"/>
-        </w:rPr>
-        <w:tab/>
-      </w:r>
-      <w:r>
-        <w:rPr>
-          <w:rFonts w:ascii="Cambria" w:hAnsi="Cambria"/>
-          <w:color w:val="4472C4" w:themeColor="accent5"/>
-          <w:sz w:val="24"/>
-          <w:szCs w:val="24"/>
-        </w:rPr>
-        <w:tab/>
-      </w:r>
-      <w:r>
-        <w:rPr>
-          <w:rFonts w:ascii="Cambria" w:hAnsi="Cambria"/>
-          <w:color w:val="538135" w:themeColor="accent6" w:themeShade="BF"/>
-          <w:sz w:val="24"/>
-          <w:szCs w:val="24"/>
-        </w:rPr>
-        <w:t>s</w:t>
-      </w:r>
-      <w:r>
-        <w:rPr>
-          <w:rFonts w:ascii="Cambria" w:hAnsi="Cambria"/>
-          <w:color w:val="538135" w:themeColor="accent6" w:themeShade="BF"/>
-          <w:sz w:val="24"/>
-          <w:szCs w:val="24"/>
-        </w:rPr>
-        <w:t>kull-wall-1.png</w:t>
-      </w:r>
-      <w:r>
-        <w:rPr>
-          <w:rFonts w:ascii="Cambria" w:hAnsi="Cambria"/>
-          <w:sz w:val="24"/>
-          <w:szCs w:val="24"/>
-        </w:rPr>
-        <w:t xml:space="preserve"> – </w:t>
-      </w:r>
-    </w:p>
-    <w:p>
-      <w:pPr>
-        <w:spacing w:after="0"/>
-        <w:rPr>
-          <w:rFonts w:ascii="Cambria" w:hAnsi="Cambria"/>
-          <w:sz w:val="24"/>
-          <w:szCs w:val="24"/>
-        </w:rPr>
-      </w:pPr>
-      <w:r>
-        <w:rPr>
-          <w:rFonts w:ascii="Cambria" w:hAnsi="Cambria"/>
-          <w:color w:val="4472C4" w:themeColor="accent5"/>
-          <w:sz w:val="24"/>
-          <w:szCs w:val="24"/>
-        </w:rPr>
-        <w:tab/>
-      </w:r>
-      <w:r>
-        <w:rPr>
-          <w:rFonts w:ascii="Cambria" w:hAnsi="Cambria"/>
-          <w:color w:val="4472C4" w:themeColor="accent5"/>
-          <w:sz w:val="24"/>
-          <w:szCs w:val="24"/>
-        </w:rPr>
-        <w:tab/>
-      </w:r>
-      <w:r>
-        <w:rPr>
-          <w:rFonts w:ascii="Cambria" w:hAnsi="Cambria"/>
-          <w:color w:val="538135" w:themeColor="accent6" w:themeShade="BF"/>
-          <w:sz w:val="24"/>
-          <w:szCs w:val="24"/>
-        </w:rPr>
-        <w:t>s</w:t>
-      </w:r>
-      <w:r>
-        <w:rPr>
-          <w:rFonts w:ascii="Cambria" w:hAnsi="Cambria"/>
-          <w:color w:val="538135" w:themeColor="accent6" w:themeShade="BF"/>
-          <w:sz w:val="24"/>
-          <w:szCs w:val="24"/>
-        </w:rPr>
-        <w:t>kull-wall-2.png</w:t>
-      </w:r>
-      <w:r>
-        <w:rPr>
-          <w:rFonts w:ascii="Cambria" w:hAnsi="Cambria"/>
-          <w:sz w:val="24"/>
-          <w:szCs w:val="24"/>
-        </w:rPr>
-        <w:t xml:space="preserve"> - </w:t>
-      </w:r>
-    </w:p>
-    <w:p>
-      <w:pPr>
-        <w:spacing w:after="0"/>
-        <w:rPr>
-          <w:rFonts w:ascii="Cambria" w:hAnsi="Cambria"/>
-          <w:sz w:val="24"/>
-          <w:szCs w:val="24"/>
-        </w:rPr>
-      </w:pPr>
-      <w:r>
-        <w:rPr>
-          <w:rFonts w:ascii="Cambria" w:hAnsi="Cambria"/>
-          <w:color w:val="4472C4" w:themeColor="accent5"/>
-          <w:sz w:val="24"/>
-          <w:szCs w:val="24"/>
-        </w:rPr>
-        <w:tab/>
-      </w:r>
-      <w:r>
-        <w:rPr>
-          <w:rFonts w:ascii="Cambria" w:hAnsi="Cambria"/>
-          <w:color w:val="4472C4" w:themeColor="accent5"/>
-          <w:sz w:val="24"/>
-          <w:szCs w:val="24"/>
-        </w:rPr>
-        <w:tab/>
-      </w:r>
-      <w:r>
-        <w:rPr>
-          <w:rFonts w:ascii="Cambria" w:hAnsi="Cambria"/>
-          <w:color w:val="538135" w:themeColor="accent6" w:themeShade="BF"/>
-          <w:sz w:val="24"/>
-          <w:szCs w:val="24"/>
-        </w:rPr>
-        <w:t>s</w:t>
-      </w:r>
-      <w:r>
-        <w:rPr>
-          <w:rFonts w:ascii="Cambria" w:hAnsi="Cambria"/>
-          <w:color w:val="538135" w:themeColor="accent6" w:themeShade="BF"/>
-          <w:sz w:val="24"/>
-          <w:szCs w:val="24"/>
-        </w:rPr>
-        <w:t>kull-wall-3.png</w:t>
-      </w:r>
-      <w:r>
-        <w:rPr>
-          <w:rFonts w:ascii="Cambria" w:hAnsi="Cambria"/>
-          <w:sz w:val="24"/>
-          <w:szCs w:val="24"/>
-        </w:rPr>
-        <w:t xml:space="preserve"> - </w:t>
-      </w:r>
-    </w:p>
-    <w:p>
-      <w:pPr>
-        <w:spacing w:after="0"/>
-        <w:rPr>
-          <w:rFonts w:ascii="Cambria" w:hAnsi="Cambria"/>
-          <w:sz w:val="24"/>
-          <w:szCs w:val="24"/>
-        </w:rPr>
-      </w:pPr>
-      <w:r>
-        <w:rPr>
-          <w:rFonts w:ascii="Cambria" w:hAnsi="Cambria"/>
-          <w:color w:val="4472C4" w:themeColor="accent5"/>
-          <w:sz w:val="24"/>
-          <w:szCs w:val="24"/>
-        </w:rPr>
-        <w:tab/>
-      </w:r>
-      <w:r>
-        <w:rPr>
-          <w:rFonts w:ascii="Cambria" w:hAnsi="Cambria"/>
-          <w:color w:val="4472C4" w:themeColor="accent5"/>
-          <w:sz w:val="24"/>
-          <w:szCs w:val="24"/>
-        </w:rPr>
-        <w:tab/>
-      </w:r>
-      <w:r>
-        <w:rPr>
-          <w:rFonts w:ascii="Cambria" w:hAnsi="Cambria"/>
-          <w:color w:val="538135" w:themeColor="accent6" w:themeShade="BF"/>
-          <w:sz w:val="24"/>
-          <w:szCs w:val="24"/>
-        </w:rPr>
-        <w:t>s</w:t>
-      </w:r>
-      <w:r>
-        <w:rPr>
-          <w:rFonts w:ascii="Cambria" w:hAnsi="Cambria"/>
-          <w:color w:val="538135" w:themeColor="accent6" w:themeShade="BF"/>
-          <w:sz w:val="24"/>
-          <w:szCs w:val="24"/>
-        </w:rPr>
-        <w:t>kull-wall-4.png</w:t>
-      </w:r>
-      <w:r>
-        <w:rPr>
-          <w:rFonts w:ascii="Cambria" w:hAnsi="Cambria"/>
-          <w:sz w:val="24"/>
-          <w:szCs w:val="24"/>
-        </w:rPr>
-        <w:t xml:space="preserve"> – </w:t>
-      </w:r>
-    </w:p>
-    <w:p>
-      <w:pPr>
-        <w:spacing w:after="0"/>
-        <w:rPr>
-          <w:rFonts w:ascii="Cambria" w:hAnsi="Cambria"/>
-          <w:sz w:val="24"/>
-          <w:szCs w:val="24"/>
-        </w:rPr>
-      </w:pPr>
-      <w:r>
-        <w:rPr>
-          <w:rFonts w:ascii="Cambria" w:hAnsi="Cambria"/>
-          <w:color w:val="4472C4" w:themeColor="accent5"/>
-          <w:sz w:val="24"/>
-          <w:szCs w:val="24"/>
-        </w:rPr>
-        <w:tab/>
-      </w:r>
-      <w:r>
-        <w:rPr>
-          <w:rFonts w:ascii="Cambria" w:hAnsi="Cambria"/>
-          <w:color w:val="4472C4" w:themeColor="accent5"/>
-          <w:sz w:val="24"/>
-          <w:szCs w:val="24"/>
-        </w:rPr>
-        <w:tab/>
-      </w:r>
-      <w:r>
-        <w:rPr>
-          <w:rFonts w:ascii="Cambria" w:hAnsi="Cambria"/>
-          <w:color w:val="538135" w:themeColor="accent6" w:themeShade="BF"/>
-          <w:sz w:val="24"/>
-          <w:szCs w:val="24"/>
-        </w:rPr>
-        <w:t>s</w:t>
-      </w:r>
-      <w:r>
-        <w:rPr>
-          <w:rFonts w:ascii="Cambria" w:hAnsi="Cambria"/>
-          <w:color w:val="538135" w:themeColor="accent6" w:themeShade="BF"/>
-          <w:sz w:val="24"/>
-          <w:szCs w:val="24"/>
-        </w:rPr>
-        <w:t>tairs-down.png</w:t>
-      </w:r>
-      <w:r>
-        <w:rPr>
-          <w:rFonts w:ascii="Cambria" w:hAnsi="Cambria"/>
-          <w:sz w:val="24"/>
-          <w:szCs w:val="24"/>
-        </w:rPr>
-        <w:t xml:space="preserve"> – </w:t>
-      </w:r>
-    </w:p>
-    <w:p>
-      <w:pPr>
-        <w:spacing w:after="0"/>
-        <w:rPr>
-          <w:rFonts w:ascii="Cambria" w:hAnsi="Cambria"/>
-          <w:sz w:val="24"/>
-          <w:szCs w:val="24"/>
-        </w:rPr>
-      </w:pPr>
-      <w:r>
-        <w:rPr>
-          <w:rFonts w:ascii="Cambria" w:hAnsi="Cambria"/>
-          <w:color w:val="4472C4" w:themeColor="accent5"/>
-          <w:sz w:val="24"/>
-          <w:szCs w:val="24"/>
-        </w:rPr>
-        <w:tab/>
-      </w:r>
-      <w:r>
-        <w:rPr>
-          <w:rFonts w:ascii="Cambria" w:hAnsi="Cambria"/>
-          <w:color w:val="4472C4" w:themeColor="accent5"/>
-          <w:sz w:val="24"/>
-          <w:szCs w:val="24"/>
-        </w:rPr>
-        <w:tab/>
-      </w:r>
-      <w:r>
-        <w:rPr>
-          <w:rFonts w:ascii="Cambria" w:hAnsi="Cambria"/>
-          <w:color w:val="538135" w:themeColor="accent6" w:themeShade="BF"/>
-          <w:sz w:val="24"/>
-          <w:szCs w:val="24"/>
-        </w:rPr>
-        <w:t>s</w:t>
-      </w:r>
-      <w:r>
-        <w:rPr>
-          <w:rFonts w:ascii="Cambria" w:hAnsi="Cambria"/>
-          <w:color w:val="538135" w:themeColor="accent6" w:themeShade="BF"/>
-          <w:sz w:val="24"/>
-          <w:szCs w:val="24"/>
-        </w:rPr>
-        <w:t>tairs-up.png</w:t>
-      </w:r>
-      <w:r>
-        <w:rPr>
-          <w:rFonts w:ascii="Cambria" w:hAnsi="Cambria"/>
-          <w:sz w:val="24"/>
-          <w:szCs w:val="24"/>
-        </w:rPr>
-        <w:t xml:space="preserve"> – </w:t>
-      </w:r>
-    </w:p>
-    <w:p>
-      <w:pPr>
-        <w:spacing w:after="0"/>
-        <w:rPr>
-          <w:rFonts w:ascii="Cambria" w:hAnsi="Cambria"/>
-          <w:sz w:val="24"/>
-          <w:szCs w:val="24"/>
-        </w:rPr>
-      </w:pPr>
-      <w:r>
-        <w:rPr>
-          <w:rFonts w:ascii="Cambria" w:hAnsi="Cambria"/>
-          <w:color w:val="4472C4" w:themeColor="accent5"/>
-          <w:sz w:val="24"/>
-          <w:szCs w:val="24"/>
-        </w:rPr>
-        <w:tab/>
-      </w:r>
-      <w:r>
-        <w:rPr>
-          <w:rFonts w:ascii="Cambria" w:hAnsi="Cambria"/>
-          <w:color w:val="538135" w:themeColor="accent6" w:themeShade="BF"/>
-          <w:sz w:val="24"/>
-          <w:szCs w:val="24"/>
-        </w:rPr>
-        <w:t>f</w:t>
-      </w:r>
-      <w:r>
-        <w:rPr>
-          <w:rFonts w:ascii="Cambria" w:hAnsi="Cambria"/>
-          <w:color w:val="538135" w:themeColor="accent6" w:themeShade="BF"/>
-          <w:sz w:val="24"/>
-          <w:szCs w:val="24"/>
-        </w:rPr>
-        <w:t>avicon.png</w:t>
-      </w:r>
-      <w:r>
-        <w:rPr>
-          <w:rFonts w:ascii="Cambria" w:hAnsi="Cambria"/>
-          <w:sz w:val="24"/>
-          <w:szCs w:val="24"/>
-        </w:rPr>
-        <w:t xml:space="preserve"> – </w:t>
-      </w:r>
-    </w:p>
-    <w:p>
-      <w:pPr>
-        <w:spacing w:after="0"/>
-        <w:rPr>
-          <w:rFonts w:ascii="Cambria" w:hAnsi="Cambria"/>
-          <w:sz w:val="24"/>
-          <w:szCs w:val="24"/>
-        </w:rPr>
-      </w:pPr>
-      <w:r>
-        <w:rPr>
-          <w:rFonts w:ascii="Cambria" w:hAnsi="Cambria"/>
-          <w:color w:val="4472C4" w:themeColor="accent5"/>
-          <w:sz w:val="24"/>
-          <w:szCs w:val="24"/>
-        </w:rPr>
-        <w:tab/>
-      </w:r>
-      <w:r>
-        <w:rPr>
-          <w:rFonts w:ascii="Cambria" w:hAnsi="Cambria"/>
-          <w:color w:val="C00000"/>
-          <w:sz w:val="24"/>
-          <w:szCs w:val="24"/>
-        </w:rPr>
-        <w:t>i</w:t>
-      </w:r>
-      <w:r>
-        <w:rPr>
-          <w:rFonts w:ascii="Cambria" w:hAnsi="Cambria"/>
-          <w:color w:val="C00000"/>
-          <w:sz w:val="24"/>
-          <w:szCs w:val="24"/>
-        </w:rPr>
-        <w:t>ndex.html</w:t>
-      </w:r>
-      <w:r>
-        <w:rPr>
-          <w:rFonts w:ascii="Cambria" w:hAnsi="Cambria"/>
-          <w:sz w:val="24"/>
-          <w:szCs w:val="24"/>
-        </w:rPr>
-        <w:t xml:space="preserve"> – </w:t>
-      </w:r>
-    </w:p>
-    <w:p>
-      <w:pPr>
-        <w:spacing w:after="0"/>
-        <w:rPr>
-          <w:rFonts w:ascii="Cambria" w:hAnsi="Cambria"/>
-          <w:sz w:val="24"/>
-          <w:szCs w:val="24"/>
-        </w:rPr>
-      </w:pPr>
-      <w:r>
-        <w:rPr>
-          <w:rFonts w:ascii="Cambria" w:hAnsi="Cambria"/>
-          <w:color w:val="4472C4" w:themeColor="accent5"/>
-          <w:sz w:val="24"/>
-          <w:szCs w:val="24"/>
-        </w:rPr>
-        <w:tab/>
-      </w:r>
-      <w:proofErr w:type="gramStart"/>
-      <w:r>
-        <w:rPr>
-          <w:rFonts w:ascii="Cambria" w:hAnsi="Cambria"/>
-          <w:color w:val="7030A0"/>
-          <w:sz w:val="24"/>
-          <w:szCs w:val="24"/>
-        </w:rPr>
-        <w:t>m</w:t>
-      </w:r>
-      <w:r>
-        <w:rPr>
-          <w:rFonts w:ascii="Cambria" w:hAnsi="Cambria"/>
-          <w:color w:val="7030A0"/>
-          <w:sz w:val="24"/>
-          <w:szCs w:val="24"/>
-        </w:rPr>
-        <w:t>anifest.json</w:t>
-      </w:r>
-      <w:proofErr w:type="gramEnd"/>
-      <w:r>
-        <w:rPr>
-          <w:rFonts w:ascii="Cambria" w:hAnsi="Cambria"/>
-          <w:sz w:val="24"/>
-          <w:szCs w:val="24"/>
-        </w:rPr>
-        <w:t xml:space="preserve"> – </w:t>
-      </w:r>
-    </w:p>
-    <w:p>
-      <w:pPr>
-        <w:spacing w:after="0"/>
-        <w:rPr>
-          <w:rFonts w:ascii="Cambria" w:hAnsi="Cambria"/>
-          <w:sz w:val="24"/>
-          <w:szCs w:val="24"/>
-        </w:rPr>
-      </w:pPr>
-      <w:r>
-        <w:rPr>
-          <w:rFonts w:ascii="Cambria" w:hAnsi="Cambria"/>
-          <w:color w:val="4472C4" w:themeColor="accent5"/>
-          <w:sz w:val="24"/>
-          <w:szCs w:val="24"/>
-        </w:rPr>
-        <w:tab/>
-      </w:r>
-      <w:r>
-        <w:rPr>
-          <w:rFonts w:ascii="Cambria" w:hAnsi="Cambria"/>
-          <w:color w:val="C00000"/>
-          <w:sz w:val="24"/>
-          <w:szCs w:val="24"/>
-        </w:rPr>
-        <w:t>p</w:t>
-      </w:r>
-      <w:r>
-        <w:rPr>
-          <w:rFonts w:ascii="Cambria" w:hAnsi="Cambria"/>
-          <w:color w:val="C00000"/>
-          <w:sz w:val="24"/>
-          <w:szCs w:val="24"/>
-        </w:rPr>
-        <w:t>rivacy-policy.html</w:t>
-      </w:r>
-      <w:r>
-        <w:rPr>
-          <w:rFonts w:ascii="Cambria" w:hAnsi="Cambria"/>
-          <w:sz w:val="24"/>
-          <w:szCs w:val="24"/>
-        </w:rPr>
-        <w:t xml:space="preserve"> – </w:t>
-      </w:r>
-    </w:p>
-    <w:p>
-      <w:pPr>
-        <w:spacing w:after="0"/>
-        <w:rPr>
-          <w:rFonts w:ascii="Cambria" w:hAnsi="Cambria"/>
-          <w:sz w:val="24"/>
-          <w:szCs w:val="24"/>
-        </w:rPr>
-      </w:pPr>
-      <w:r>
-        <w:rPr>
-          <w:rFonts w:ascii="Cambria" w:hAnsi="Cambria"/>
-          <w:color w:val="4472C4" w:themeColor="accent5"/>
-          <w:sz w:val="24"/>
-          <w:szCs w:val="24"/>
-        </w:rPr>
-        <w:tab/>
-      </w:r>
-      <w:r>
-        <w:rPr>
-          <w:rFonts w:ascii="Cambria" w:hAnsi="Cambria"/>
-          <w:color w:val="4472C4" w:themeColor="accent5"/>
-          <w:sz w:val="24"/>
-          <w:szCs w:val="24"/>
-        </w:rPr>
-        <w:t>r</w:t>
-      </w:r>
-      <w:r>
-        <w:rPr>
-          <w:rFonts w:ascii="Cambria" w:hAnsi="Cambria"/>
-          <w:color w:val="4472C4" w:themeColor="accent5"/>
-          <w:sz w:val="24"/>
-          <w:szCs w:val="24"/>
-        </w:rPr>
-        <w:t>obots.txt</w:t>
-      </w:r>
-      <w:r>
-        <w:rPr>
-          <w:rFonts w:ascii="Cambria" w:hAnsi="Cambria"/>
-          <w:sz w:val="24"/>
-          <w:szCs w:val="24"/>
-        </w:rPr>
-        <w:t xml:space="preserve"> – </w:t>
-      </w:r>
-    </w:p>
-    <w:p>
-      <w:pPr>
-        <w:rPr>
-          <w:rFonts w:ascii="Cambria" w:hAnsi="Cambria"/>
-          <w:sz w:val="24"/>
-          <w:szCs w:val="24"/>
-        </w:rPr>
-      </w:pPr>
-      <w:r>
-        <w:rPr>
-          <w:rFonts w:ascii="Cambria" w:hAnsi="Cambria"/>
-          <w:color w:val="4472C4" w:themeColor="accent5"/>
-          <w:sz w:val="24"/>
-          <w:szCs w:val="24"/>
-        </w:rPr>
-        <w:tab/>
-      </w:r>
-      <w:r>
-        <w:rPr>
-          <w:rFonts w:ascii="Cambria" w:hAnsi="Cambria"/>
-          <w:color w:val="4472C4" w:themeColor="accent5"/>
-          <w:sz w:val="24"/>
-          <w:szCs w:val="24"/>
-        </w:rPr>
-        <w:t>s</w:t>
-      </w:r>
-      <w:r>
-        <w:rPr>
-          <w:rFonts w:ascii="Cambria" w:hAnsi="Cambria"/>
-          <w:color w:val="4472C4" w:themeColor="accent5"/>
-          <w:sz w:val="24"/>
-          <w:szCs w:val="24"/>
-        </w:rPr>
-        <w:t>itemap.xml</w:t>
-      </w:r>
-      <w:r>
-        <w:rPr>
-          <w:rFonts w:ascii="Cambria" w:hAnsi="Cambria"/>
-          <w:sz w:val="24"/>
-          <w:szCs w:val="24"/>
-        </w:rPr>
-        <w:t xml:space="preserve"> - </w:t>
-      </w:r>
-    </w:p>
-    <w:p>
-      <w:pPr>
-        <w:spacing w:after="0"/>
-        <w:rPr>
-          <w:rFonts w:ascii="Cambria" w:hAnsi="Cambria"/>
-          <w:b/>
-          <w:sz w:val="24"/>
-          <w:szCs w:val="24"/>
-        </w:rPr>
-      </w:pPr>
-      <w:proofErr w:type="spellStart"/>
-      <w:r>
-        <w:rPr>
-          <w:rFonts w:ascii="Cambria" w:hAnsi="Cambria"/>
-          <w:b/>
-          <w:sz w:val="24"/>
-          <w:szCs w:val="24"/>
-        </w:rPr>
-        <w:t>s</w:t>
-      </w:r>
-      <w:r>
-        <w:rPr>
-          <w:rFonts w:ascii="Cambria" w:hAnsi="Cambria"/>
           <w:b/>
           <w:sz w:val="24"/>
           <w:szCs w:val="24"/>
         </w:rPr>
         <w:t>rc</w:t>
       </w:r>
-      <w:proofErr w:type="spellEnd"/>
     </w:p>
     <w:p>
       <w:pPr>
@@ -3127,7 +3232,25 @@
           <w:sz w:val="24"/>
           <w:szCs w:val="24"/>
         </w:rPr>
-        <w:t xml:space="preserve"> - </w:t>
+        <w:t xml:space="preserve"> </w:t>
+      </w:r>
+      <w:r>
+        <w:rPr>
+          <w:rFonts w:ascii="Cambria" w:hAnsi="Cambria"/>
+          <w:b/>
+          <w:sz w:val="24"/>
+          <w:szCs w:val="24"/>
+        </w:rPr>
+        <w:t>–</w:t>
+      </w:r>
+      <w:r>
+        <w:rPr>
+          <w:rFonts w:ascii="Cambria" w:hAnsi="Cambria"/>
+          <w:b/>
+          <w:sz w:val="24"/>
+          <w:szCs w:val="24"/>
+        </w:rPr>
+        <w:t xml:space="preserve"> </w:t>
       </w:r>
       <w:r>
         <w:rPr>
@@ -3138,6 +3261,16 @@
           <w:szCs w:val="24"/>
         </w:rPr>
         <w:t>REMOVE</w:t>
+      </w:r>
+      <w:r>
+        <w:rPr>
+          <w:rFonts w:ascii="Cambria" w:hAnsi="Cambria"/>
+          <w:b/>
+          <w:color w:val="FF0000"/>
+          <w:sz w:val="24"/>
+          <w:szCs w:val="24"/>
+        </w:rPr>
+        <w:t xml:space="preserve"> – unhooked from app.js</w:t>
       </w:r>
     </w:p>
     <w:p>
@@ -18734,8 +18867,42 @@
           <w:sz w:val="24"/>
           <w:szCs w:val="24"/>
         </w:rPr>
-        <w:t xml:space="preserve"> - </w:t>
-      </w:r>
+        <w:t xml:space="preserve"> </w:t>
+      </w:r>
+      <w:r>
+        <w:rPr>
+          <w:rFonts w:ascii="Cambria" w:hAnsi="Cambria"/>
+          <w:sz w:val="24"/>
+          <w:szCs w:val="24"/>
+        </w:rPr>
+        <w:t>–</w:t>
+      </w:r>
+      <w:r>
+        <w:rPr>
+          <w:rFonts w:ascii="Cambria" w:hAnsi="Cambria"/>
+          <w:sz w:val="24"/>
+          <w:szCs w:val="24"/>
+        </w:rPr>
+        <w:t xml:space="preserve"> </w:t>
+      </w:r>
+      <w:r>
+        <w:rPr>
+          <w:rFonts w:ascii="Cambria" w:hAnsi="Cambria"/>
+          <w:sz w:val="24"/>
+          <w:szCs w:val="24"/>
+        </w:rPr>
+        <w:t xml:space="preserve">changing to </w:t>
+      </w:r>
+      <w:proofErr w:type="spellStart"/>
+      <w:r>
+        <w:rPr>
+          <w:rFonts w:ascii="Cambria" w:hAnsi="Cambria"/>
+          <w:sz w:val="24"/>
+          <w:szCs w:val="24"/>
+        </w:rPr>
+        <w:t>lindsey_sterling-intothewoods</w:t>
+      </w:r>
+      <w:proofErr w:type="spellEnd"/>
     </w:p>
     <w:p>
       <w:pPr>
@@ -24209,8 +24376,6 @@
         </w:rPr>
         <w:t xml:space="preserve"> - </w:t>
       </w:r>
-      <w:bookmarkStart w:id="0" w:name="_GoBack"/>
-      <w:bookmarkEnd w:id="0"/>
     </w:p>
     <w:p>
       <w:pPr>
@@ -25333,7 +25498,7 @@
 </file>
 
 <file path=customXml/itemProps1.xml><?xml version="1.0" encoding="utf-8"?>
-<ds:datastoreItem xmlns:ds="http://schemas.openxmlformats.org/officeDocument/2006/customXml" ds:itemID="{C8D03C14-DCB8-4D39-9FA3-1A7C4EE55E37}">
+<ds:datastoreItem xmlns:ds="http://schemas.openxmlformats.org/officeDocument/2006/customXml" ds:itemID="{B3FFAFFC-6C70-47AE-B8C3-4C1AF4EE80DF}">
   <ds:schemaRefs>
     <ds:schemaRef ds:uri="http://schemas.openxmlformats.org/officeDocument/2006/bibliography"/>
   </ds:schemaRefs>

</xml_diff>

<commit_message>
reverting to resolve button click issue in game menus - Revert "front-end: added footer background image, still working on the rest of the front end"
This reverts commit c91e0f8eb7fbe8a055d7751b4d064d6838db932b.
</commit_message>
<xml_diff>
--- a/directory.docx
+++ b/directory.docx
@@ -314,6 +314,8 @@
         </w:rPr>
         <w:t xml:space="preserve"> – world images (textures &amp; buildings)</w:t>
       </w:r>
+      <w:bookmarkStart w:id="0" w:name="_GoBack"/>
+      <w:bookmarkEnd w:id="0"/>
     </w:p>
     <w:p>
       <w:pPr>
@@ -5023,17 +5025,6 @@
         </w:rPr>
         <w:t>ooter</w:t>
       </w:r>
-      <w:r>
-        <w:rPr>
-          <w:rFonts w:ascii="Cambria" w:hAnsi="Cambria"/>
-          <w:b/>
-          <w:sz w:val="24"/>
-          <w:szCs w:val="24"/>
-        </w:rPr>
-        <w:t xml:space="preserve"> – updated – added link to original game repo</w:t>
-      </w:r>
-      <w:bookmarkStart w:id="0" w:name="_GoBack"/>
-      <w:bookmarkEnd w:id="0"/>
     </w:p>
     <w:p>
       <w:pPr>
@@ -25507,7 +25498,7 @@
 </file>
 
 <file path=customXml/itemProps1.xml><?xml version="1.0" encoding="utf-8"?>
-<ds:datastoreItem xmlns:ds="http://schemas.openxmlformats.org/officeDocument/2006/customXml" ds:itemID="{3AC858C1-9ED4-44AE-B081-CBF805010DB9}">
+<ds:datastoreItem xmlns:ds="http://schemas.openxmlformats.org/officeDocument/2006/customXml" ds:itemID="{B3FFAFFC-6C70-47AE-B8C3-4C1AF4EE80DF}">
   <ds:schemaRefs>
     <ds:schemaRef ds:uri="http://schemas.openxmlformats.org/officeDocument/2006/bibliography"/>
   </ds:schemaRefs>

</xml_diff>